<commit_message>
Worked on PEST documentation. Fixed a bug in NPF package.
</commit_message>
<xml_diff>
--- a/ModelMuse/Beta/doc/ModelMuse/ModelMuse Beta 6.docx
+++ b/ModelMuse/Beta/doc/ModelMuse/ModelMuse Beta 6.docx
@@ -140,7 +140,65 @@
       </w:r>
       <w:proofErr w:type="spellEnd"/>
       <w:r>
-        <w:t xml:space="preserve"> PEST control file”. In the dialog box for running PEST, you now have a choice between not running PEST, running PESTCHEK, </w:t>
+        <w:t xml:space="preserve"> PEST control file”.</w:t>
+      </w:r>
+      <w:r>
+        <w:t xml:space="preserve"> The command can also be accessed through the “down” arrow next to the “Run model” button.</w:t>
+      </w:r>
+    </w:p>
+    <w:p>
+      <w:pPr>
+        <w:pStyle w:val="BodyTextFirstIndent"/>
+      </w:pPr>
+      <w:r>
+        <w:rPr>
+          <w:noProof/>
+        </w:rPr>
+        <w:drawing>
+          <wp:inline distT="0" distB="0" distL="0" distR="0" wp14:anchorId="18B9344B" wp14:editId="732B7926">
+            <wp:extent cx="2571429" cy="1742857"/>
+            <wp:effectExtent l="0" t="0" r="635" b="0"/>
+            <wp:docPr id="7" name="Picture 7"/>
+            <wp:cNvGraphicFramePr>
+              <a:graphicFrameLocks xmlns:a="http://schemas.openxmlformats.org/drawingml/2006/main" noChangeAspect="1"/>
+            </wp:cNvGraphicFramePr>
+            <a:graphic xmlns:a="http://schemas.openxmlformats.org/drawingml/2006/main">
+              <a:graphicData uri="http://schemas.openxmlformats.org/drawingml/2006/picture">
+                <pic:pic xmlns:pic="http://schemas.openxmlformats.org/drawingml/2006/picture">
+                  <pic:nvPicPr>
+                    <pic:cNvPr id="0" name=""/>
+                    <pic:cNvPicPr/>
+                  </pic:nvPicPr>
+                  <pic:blipFill>
+                    <a:blip r:embed="rId6"/>
+                    <a:stretch>
+                      <a:fillRect/>
+                    </a:stretch>
+                  </pic:blipFill>
+                  <pic:spPr>
+                    <a:xfrm>
+                      <a:off x="0" y="0"/>
+                      <a:ext cx="2571429" cy="1742857"/>
+                    </a:xfrm>
+                    <a:prstGeom prst="rect">
+                      <a:avLst/>
+                    </a:prstGeom>
+                  </pic:spPr>
+                </pic:pic>
+              </a:graphicData>
+            </a:graphic>
+          </wp:inline>
+        </w:drawing>
+      </w:r>
+    </w:p>
+    <w:p>
+      <w:pPr>
+        <w:pStyle w:val="BodyTextFirstIndent"/>
+        <w:keepNext/>
+      </w:pPr>
+      <w:r>
+        <w:lastRenderedPageBreak/>
+        <w:t xml:space="preserve"> In the dialog box for running PEST, you now have a choice between not running PEST, running PESTCHEK, </w:t>
       </w:r>
       <w:proofErr w:type="gramStart"/>
       <w:r>
@@ -157,7 +215,11 @@
         <w:t>.</w:t>
       </w:r>
     </w:p>
-    <w:p/>
+    <w:p>
+      <w:pPr>
+        <w:keepNext/>
+      </w:pPr>
+    </w:p>
     <w:p>
       <w:r>
         <w:rPr>
@@ -179,7 +241,7 @@
                     <pic:cNvPicPr/>
                   </pic:nvPicPr>
                   <pic:blipFill>
-                    <a:blip r:embed="rId6"/>
+                    <a:blip r:embed="rId7"/>
                     <a:stretch>
                       <a:fillRect/>
                     </a:stretch>
@@ -205,55 +267,60 @@
         <w:pStyle w:val="Heading1"/>
       </w:pPr>
       <w:r>
+        <w:t>Prior Information</w:t>
+      </w:r>
+    </w:p>
+    <w:p>
+      <w:pPr>
+        <w:pStyle w:val="BodyTextFirstIndent"/>
+      </w:pPr>
+      <w:r>
+        <w:t>There are three types of prior information that are included by default in the PEST control file: initial value prior information, within-layer continuity, and between-layer continuity.</w:t>
+      </w:r>
+      <w:r>
+        <w:t xml:space="preserve"> The user must also define observation groups for prior information.</w:t>
+      </w:r>
+      <w:r>
+        <w:t xml:space="preserve"> The prior information is defined in the “</w:t>
+      </w:r>
+      <w:proofErr w:type="spellStart"/>
+      <w:r>
+        <w:t>Model|PEST</w:t>
+      </w:r>
+      <w:proofErr w:type="spellEnd"/>
+      <w:r>
+        <w:t xml:space="preserve"> Properties” dialog box.</w:t>
+      </w:r>
+      <w:r>
+        <w:t xml:space="preserve"> The prior information equations added by ModelMuse are modeled after those that can be added using the PEST Utility program ADDREG1 and the PEST Groundwater Utility program GENREG.</w:t>
+      </w:r>
+    </w:p>
+    <w:p>
+      <w:pPr>
+        <w:pStyle w:val="Heading2"/>
+      </w:pPr>
+      <w:r>
         <w:lastRenderedPageBreak/>
-        <w:t>Prior Information</w:t>
+        <w:t>Observation G</w:t>
+      </w:r>
+      <w:r>
+        <w:t>roups for Prior Information</w:t>
       </w:r>
     </w:p>
     <w:p>
       <w:pPr>
         <w:pStyle w:val="BodyTextFirstIndent"/>
-      </w:pPr>
-      <w:r>
-        <w:t>There are three types of prior information that are included by default in the PEST control file: initial value prior information, within-layer continuity, and between-layer continuity.</w:t>
-      </w:r>
-      <w:r>
-        <w:t xml:space="preserve"> The user must also define observation groups for prior information.</w:t>
-      </w:r>
-      <w:r>
-        <w:t xml:space="preserve"> The prior information is defined in the “</w:t>
-      </w:r>
-      <w:proofErr w:type="spellStart"/>
-      <w:r>
-        <w:t>Model|PEST</w:t>
-      </w:r>
-      <w:proofErr w:type="spellEnd"/>
-      <w:r>
-        <w:t xml:space="preserve"> Properties” dialog box.</w:t>
-      </w:r>
-      <w:r>
-        <w:t xml:space="preserve"> The prior information equations added by ModelMuse are modeled after those that can be added using the PEST Utility program ADDREG1 and the PEST Groundwater Utility program GENREG.</w:t>
-      </w:r>
-    </w:p>
-    <w:p>
-      <w:pPr>
-        <w:pStyle w:val="Heading2"/>
-      </w:pPr>
-      <w:r>
-        <w:t>Observation G</w:t>
-      </w:r>
-      <w:r>
-        <w:t>roups for Prior Information</w:t>
-      </w:r>
-    </w:p>
-    <w:p>
-      <w:pPr>
-        <w:pStyle w:val="BodyTextFirstIndent"/>
+        <w:keepNext/>
       </w:pPr>
       <w:r>
         <w:t xml:space="preserve">Observation groups for prior information are defined on the “Prior Information Groups” pane. The information required for these groups is the same as for observations groups for observations. </w:t>
       </w:r>
     </w:p>
-    <w:p/>
+    <w:p>
+      <w:pPr>
+        <w:keepNext/>
+      </w:pPr>
+    </w:p>
     <w:p>
       <w:r>
         <w:rPr>
@@ -264,125 +331,6 @@
             <wp:extent cx="5486400" cy="3761935"/>
             <wp:effectExtent l="0" t="0" r="0" b="0"/>
             <wp:docPr id="4" name="Picture 4"/>
-            <wp:cNvGraphicFramePr>
-              <a:graphicFrameLocks xmlns:a="http://schemas.openxmlformats.org/drawingml/2006/main" noChangeAspect="1"/>
-            </wp:cNvGraphicFramePr>
-            <a:graphic xmlns:a="http://schemas.openxmlformats.org/drawingml/2006/main">
-              <a:graphicData uri="http://schemas.openxmlformats.org/drawingml/2006/picture">
-                <pic:pic xmlns:pic="http://schemas.openxmlformats.org/drawingml/2006/picture">
-                  <pic:nvPicPr>
-                    <pic:cNvPr id="0" name=""/>
-                    <pic:cNvPicPr/>
-                  </pic:nvPicPr>
-                  <pic:blipFill>
-                    <a:blip r:embed="rId7"/>
-                    <a:stretch>
-                      <a:fillRect/>
-                    </a:stretch>
-                  </pic:blipFill>
-                  <pic:spPr>
-                    <a:xfrm>
-                      <a:off x="0" y="0"/>
-                      <a:ext cx="5486400" cy="3761935"/>
-                    </a:xfrm>
-                    <a:prstGeom prst="rect">
-                      <a:avLst/>
-                    </a:prstGeom>
-                  </pic:spPr>
-                </pic:pic>
-              </a:graphicData>
-            </a:graphic>
-          </wp:inline>
-        </w:drawing>
-      </w:r>
-    </w:p>
-    <w:p>
-      <w:pPr>
-        <w:pStyle w:val="Heading2"/>
-      </w:pPr>
-      <w:r>
-        <w:lastRenderedPageBreak/>
-        <w:t>Initial Value Prior Information</w:t>
-      </w:r>
-    </w:p>
-    <w:p>
-      <w:pPr>
-        <w:pStyle w:val="BodyTextFirstIndent"/>
-        <w:keepNext/>
-      </w:pPr>
-      <w:r>
-        <w:t>Initial value prior information is specified on the “</w:t>
-      </w:r>
-      <w:r>
-        <w:t>Initial V</w:t>
-      </w:r>
-      <w:r>
-        <w:t xml:space="preserve">alue </w:t>
-      </w:r>
-      <w:r>
-        <w:t>P</w:t>
-      </w:r>
-      <w:r>
-        <w:t xml:space="preserve">rior </w:t>
-      </w:r>
-      <w:r>
-        <w:t>I</w:t>
-      </w:r>
-      <w:r>
-        <w:t xml:space="preserve">nformation” pane as illustrated below. All parameters that are not fixed or tied are listed on this pane. This type of prior information will be included if the checkbox at the top of the pane is </w:t>
-      </w:r>
-      <w:r>
-        <w:t>checked</w:t>
-      </w:r>
-      <w:r>
-        <w:t xml:space="preserve">. </w:t>
-      </w:r>
-      <w:r>
-        <w:t>If it is checked</w:t>
-      </w:r>
-      <w:r>
-        <w:t>, prior information equation will be included in the PEST control file for</w:t>
-      </w:r>
-      <w:r>
-        <w:t xml:space="preserve"> all the parameters in which </w:t>
-      </w:r>
-      <w:r>
-        <w:t>“Define Prior Information” check box is checked.</w:t>
-      </w:r>
-      <w:r>
-        <w:t xml:space="preserve"> </w:t>
-      </w:r>
-      <w:r>
-        <w:t>If the parameter uses pilot points, equations for the pilot points associated with the parameter will also be defined. All the prior information equations will specify that the parameter values are unchanged from their initial values.</w:t>
-      </w:r>
-      <w:r>
-        <w:t xml:space="preserve"> These equations are similar to the ones that would be added with the ADDREG1 PEST Utility program.</w:t>
-      </w:r>
-    </w:p>
-    <w:p>
-      <w:pPr>
-        <w:pStyle w:val="BodyTextFirstIndent"/>
-        <w:keepNext/>
-      </w:pPr>
-      <w:r>
-        <w:t>You should also select an Observation Group for each parameter for which prior information will be used. (If you don’t select one, one will be created for it when the PEST Control File is exported.)</w:t>
-      </w:r>
-    </w:p>
-    <w:p>
-      <w:pPr>
-        <w:keepNext/>
-      </w:pPr>
-    </w:p>
-    <w:p>
-      <w:r>
-        <w:rPr>
-          <w:noProof/>
-        </w:rPr>
-        <w:drawing>
-          <wp:inline distT="0" distB="0" distL="0" distR="0" wp14:anchorId="40F1BE43" wp14:editId="52F1B01E">
-            <wp:extent cx="5486400" cy="3761935"/>
-            <wp:effectExtent l="0" t="0" r="0" b="0"/>
-            <wp:docPr id="1" name="Picture 1"/>
             <wp:cNvGraphicFramePr>
               <a:graphicFrameLocks xmlns:a="http://schemas.openxmlformats.org/drawingml/2006/main" noChangeAspect="1"/>
             </wp:cNvGraphicFramePr>
@@ -420,7 +368,8 @@
         <w:pStyle w:val="Heading2"/>
       </w:pPr>
       <w:r>
-        <w:t>Within-Layer Continuity Prior Information</w:t>
+        <w:lastRenderedPageBreak/>
+        <w:t>Initial Value Prior Information</w:t>
       </w:r>
     </w:p>
     <w:p>
@@ -429,26 +378,52 @@
         <w:keepNext/>
       </w:pPr>
       <w:r>
-        <w:t xml:space="preserve">The “Within-Layer Continuity Prior Information” is used to define prior information equations between neighboring pilot points that are all related to a single parameter of a single layer of the same data set. </w:t>
-      </w:r>
-      <w:r>
-        <w:t>T</w:t>
-      </w:r>
-      <w:r>
-        <w:t>here is a checkbox at the top of the pane that determines whether this sort of prior information will be included in the PEST control file.</w:t>
-      </w:r>
-      <w:r>
-        <w:t xml:space="preserve"> The table includes parameters that are used with pilot points and are not fixed or tied.</w:t>
-      </w:r>
-      <w:r>
-        <w:t xml:space="preserve"> In addition, there are two additional controls: “Search Distance” and “Maximum number of pilot points”. For each related pilot point, ModelMuse will search for other pilot points that are no more than the search distance away from it. Prior information equations will be generated between the closest points within the search distance until the Maximum </w:t>
-      </w:r>
-      <w:r>
-        <w:lastRenderedPageBreak/>
-        <w:t>number of pilot points has been equaled or exceeded. The Maximum number of pilot points is not a strict limit</w:t>
-      </w:r>
-      <w:r>
-        <w:t xml:space="preserve"> because multiple pilot points at equal distances will all be included. For example, suppose the pilot points were arranged in a regular square grid pattern and the maximum number of pilot points was 5. For a pilot point in the center of such a grid, there would be four pilot points that were closest to it. Prior information equations would be written for all of them. Further out there would be four more pilot points that were all an equal distance from it. Rather than choosing one of these points arbitrarily, prior information equations would be written for all of them.</w:t>
+        <w:t>Initial value prior information is specified on the “</w:t>
+      </w:r>
+      <w:r>
+        <w:t>Initial V</w:t>
+      </w:r>
+      <w:r>
+        <w:t xml:space="preserve">alue </w:t>
+      </w:r>
+      <w:r>
+        <w:t>P</w:t>
+      </w:r>
+      <w:r>
+        <w:t xml:space="preserve">rior </w:t>
+      </w:r>
+      <w:r>
+        <w:t>I</w:t>
+      </w:r>
+      <w:r>
+        <w:t xml:space="preserve">nformation” pane as illustrated below. All parameters that are not fixed or tied are listed on this pane. This type of prior information will be included if the checkbox at the top of the pane is </w:t>
+      </w:r>
+      <w:r>
+        <w:t>checked</w:t>
+      </w:r>
+      <w:r>
+        <w:t xml:space="preserve">. </w:t>
+      </w:r>
+      <w:r>
+        <w:t>If it is checked</w:t>
+      </w:r>
+      <w:r>
+        <w:t>, prior information equation will be included in the PEST control file for</w:t>
+      </w:r>
+      <w:r>
+        <w:t xml:space="preserve"> all the parameters in which </w:t>
+      </w:r>
+      <w:r>
+        <w:t>“Define Prior Information” check box is checked.</w:t>
+      </w:r>
+      <w:r>
+        <w:t xml:space="preserve"> </w:t>
+      </w:r>
+      <w:r>
+        <w:t>If the parameter uses pilot points, equations for the pilot points associated with the parameter will also be defined. All the prior information equations will specify that the parameter values are unchanged from their initial values.</w:t>
+      </w:r>
+      <w:r>
+        <w:t xml:space="preserve"> These equations are similar to the ones that would be added with the ADDREG1 PEST Utility program.</w:t>
       </w:r>
     </w:p>
     <w:p>
@@ -457,11 +432,13 @@
         <w:keepNext/>
       </w:pPr>
       <w:r>
-        <w:t>The equations described above would be similar to one way that the PEST groundwater utility program GENREG can create prior information equations. However, GENREG has additional options</w:t>
-      </w:r>
-      <w:r>
-        <w:t xml:space="preserve"> beyond what ModelMuse provides. To use those options, the user should deactivate within-layer continuity prior information for one or all of the parameters and instead use GENREG.</w:t>
-      </w:r>
+        <w:t>You should also select an Observation Group for each parameter for which prior information will be used. (If you don’t select one, one will be created for it when the PEST Control File is exported.)</w:t>
+      </w:r>
+    </w:p>
+    <w:p>
+      <w:pPr>
+        <w:keepNext/>
+      </w:pPr>
     </w:p>
     <w:p>
       <w:r>
@@ -469,10 +446,10 @@
           <w:noProof/>
         </w:rPr>
         <w:drawing>
-          <wp:inline distT="0" distB="0" distL="0" distR="0" wp14:anchorId="40EDE8D3" wp14:editId="7F1C9979">
+          <wp:inline distT="0" distB="0" distL="0" distR="0" wp14:anchorId="40F1BE43" wp14:editId="52F1B01E">
             <wp:extent cx="5486400" cy="3761935"/>
             <wp:effectExtent l="0" t="0" r="0" b="0"/>
-            <wp:docPr id="5" name="Picture 5"/>
+            <wp:docPr id="1" name="Picture 1"/>
             <wp:cNvGraphicFramePr>
               <a:graphicFrameLocks xmlns:a="http://schemas.openxmlformats.org/drawingml/2006/main" noChangeAspect="1"/>
             </wp:cNvGraphicFramePr>
@@ -510,8 +487,7 @@
         <w:pStyle w:val="Heading2"/>
       </w:pPr>
       <w:r>
-        <w:lastRenderedPageBreak/>
-        <w:t>Between-Layer Continuity Prior Information</w:t>
+        <w:t>Within-Layer Continuity Prior Information</w:t>
       </w:r>
     </w:p>
     <w:p>
@@ -520,10 +496,26 @@
         <w:keepNext/>
       </w:pPr>
       <w:r>
-        <w:t xml:space="preserve">The “Between-Layer Continuity Prior Information” is used to define prior information equations between pilot points at the same location that are all related to a single parameter in adjacent layers </w:t>
-      </w:r>
-      <w:r>
-        <w:t>of the same data set. The parameters included in the table for between-layer continuity prior information are those that use pilot points.</w:t>
+        <w:t xml:space="preserve">The “Within-Layer Continuity Prior Information” is used to define prior information equations between neighboring pilot points that are all related to a single parameter of a single layer of the same data set. </w:t>
+      </w:r>
+      <w:r>
+        <w:t>T</w:t>
+      </w:r>
+      <w:r>
+        <w:t>here is a checkbox at the top of the pane that determines whether this sort of prior information will be included in the PEST control file.</w:t>
+      </w:r>
+      <w:r>
+        <w:t xml:space="preserve"> The table includes parameters that are used with pilot points and are not fixed or tied.</w:t>
+      </w:r>
+      <w:r>
+        <w:t xml:space="preserve"> In addition, there are two additional controls: “Search Distance” and “Maximum number of pilot points”. For each related pilot point, ModelMuse will search for other pilot points that are no more than the search distance away from it. Prior information equations will be generated between the closest points within the search distance until the Maximum </w:t>
+      </w:r>
+      <w:r>
+        <w:lastRenderedPageBreak/>
+        <w:t>number of pilot points has been equaled or exceeded. The Maximum number of pilot points is not a strict limit</w:t>
+      </w:r>
+      <w:r>
+        <w:t xml:space="preserve"> because multiple pilot points at equal distances will all be included. For example, suppose the pilot points were arranged in a regular square grid pattern and the maximum number of pilot points was 5. For a pilot point in the center of such a grid, there would be four pilot points that were closest to it. Prior information equations would be written for all of them. Further out there would be four more pilot points that were all an equal distance from it. Rather than choosing one of these points arbitrarily, prior information equations would be written for all of them.</w:t>
       </w:r>
     </w:p>
     <w:p>
@@ -532,7 +524,10 @@
         <w:keepNext/>
       </w:pPr>
       <w:r>
-        <w:t>The equations described above would be similar to one way that the PEST groundwater utility program GENREG can create prior information equations. However, GENREG has additional options beyond what ModelMuse provides. To use those options, the user should deactivate between-layer continuity prior information for one or all of the parameters and instead use GENREG.</w:t>
+        <w:t>The equations described above would be similar to one way that the PEST groundwater utility program GENREG can create prior information equations. However, GENREG has additional options</w:t>
+      </w:r>
+      <w:r>
+        <w:t xml:space="preserve"> beyond what ModelMuse provides. To use those options, the user should deactivate within-layer continuity prior information for one or all of the parameters and instead use GENREG.</w:t>
       </w:r>
     </w:p>
     <w:p>
@@ -541,10 +536,10 @@
           <w:noProof/>
         </w:rPr>
         <w:drawing>
-          <wp:inline distT="0" distB="0" distL="0" distR="0" wp14:anchorId="0DE3D478" wp14:editId="3F6F35CB">
+          <wp:inline distT="0" distB="0" distL="0" distR="0" wp14:anchorId="40EDE8D3" wp14:editId="7F1C9979">
             <wp:extent cx="5486400" cy="3761935"/>
             <wp:effectExtent l="0" t="0" r="0" b="0"/>
-            <wp:docPr id="6" name="Picture 6"/>
+            <wp:docPr id="5" name="Picture 5"/>
             <wp:cNvGraphicFramePr>
               <a:graphicFrameLocks xmlns:a="http://schemas.openxmlformats.org/drawingml/2006/main" noChangeAspect="1"/>
             </wp:cNvGraphicFramePr>
@@ -579,11 +574,11 @@
     </w:p>
     <w:p>
       <w:pPr>
-        <w:pStyle w:val="Heading1"/>
+        <w:pStyle w:val="Heading2"/>
       </w:pPr>
       <w:r>
         <w:lastRenderedPageBreak/>
-        <w:t>Regularization</w:t>
+        <w:t>Between-Layer Continuity Prior Information</w:t>
       </w:r>
     </w:p>
     <w:p>
@@ -592,21 +587,19 @@
         <w:keepNext/>
       </w:pPr>
       <w:r>
-        <w:t>ModelMuse now supports using PEST in regu</w:t>
-      </w:r>
-      <w:r>
-        <w:t>larization mode.</w:t>
-      </w:r>
-      <w:r>
-        <w:t xml:space="preserve"> Values for the regularization section are specified in two panes in the “</w:t>
-      </w:r>
-      <w:proofErr w:type="spellStart"/>
-      <w:r>
-        <w:t>Model|Pest</w:t>
-      </w:r>
-      <w:proofErr w:type="spellEnd"/>
-      <w:r>
-        <w:t xml:space="preserve"> Properties” dialog box as illustrated below. </w:t>
+        <w:t xml:space="preserve">The “Between-Layer Continuity Prior Information” is used to define prior information equations between pilot points at the same location that are all related to a single parameter in adjacent layers </w:t>
+      </w:r>
+      <w:r>
+        <w:t>of the same data set. The parameters included in the table for between-layer continuity prior information are those that use pilot points.</w:t>
+      </w:r>
+    </w:p>
+    <w:p>
+      <w:pPr>
+        <w:pStyle w:val="BodyTextFirstIndent"/>
+        <w:keepNext/>
+      </w:pPr>
+      <w:r>
+        <w:t>The equations described above would be similar to one way that the PEST groundwater utility program GENREG can create prior information equations. However, GENREG has additional options beyond what ModelMuse provides. To use those options, the user should deactivate between-layer continuity prior information for one or all of the parameters and instead use GENREG.</w:t>
       </w:r>
     </w:p>
     <w:p>
@@ -615,10 +608,10 @@
           <w:noProof/>
         </w:rPr>
         <w:drawing>
-          <wp:inline distT="0" distB="0" distL="0" distR="0" wp14:anchorId="5E32613B" wp14:editId="6BF988C4">
-            <wp:extent cx="5486400" cy="3703320"/>
+          <wp:inline distT="0" distB="0" distL="0" distR="0" wp14:anchorId="0DE3D478" wp14:editId="3F6F35CB">
+            <wp:extent cx="5486400" cy="3761935"/>
             <wp:effectExtent l="0" t="0" r="0" b="0"/>
-            <wp:docPr id="8" name="Picture 8"/>
+            <wp:docPr id="6" name="Picture 6"/>
             <wp:cNvGraphicFramePr>
               <a:graphicFrameLocks xmlns:a="http://schemas.openxmlformats.org/drawingml/2006/main" noChangeAspect="1"/>
             </wp:cNvGraphicFramePr>
@@ -638,6 +631,83 @@
                   <pic:spPr>
                     <a:xfrm>
                       <a:off x="0" y="0"/>
+                      <a:ext cx="5486400" cy="3761935"/>
+                    </a:xfrm>
+                    <a:prstGeom prst="rect">
+                      <a:avLst/>
+                    </a:prstGeom>
+                  </pic:spPr>
+                </pic:pic>
+              </a:graphicData>
+            </a:graphic>
+          </wp:inline>
+        </w:drawing>
+      </w:r>
+    </w:p>
+    <w:p>
+      <w:pPr>
+        <w:pStyle w:val="Heading1"/>
+      </w:pPr>
+      <w:r>
+        <w:lastRenderedPageBreak/>
+        <w:t>Regularization</w:t>
+      </w:r>
+    </w:p>
+    <w:p>
+      <w:pPr>
+        <w:pStyle w:val="BodyTextFirstIndent"/>
+        <w:keepNext/>
+      </w:pPr>
+      <w:r>
+        <w:t>ModelMuse now supports using PEST in regu</w:t>
+      </w:r>
+      <w:r>
+        <w:t>larization mode.</w:t>
+      </w:r>
+      <w:r>
+        <w:t xml:space="preserve"> Values for the regularization section are specified in two panes in the “</w:t>
+      </w:r>
+      <w:proofErr w:type="spellStart"/>
+      <w:r>
+        <w:t>Model|Pest</w:t>
+      </w:r>
+      <w:proofErr w:type="spellEnd"/>
+      <w:r>
+        <w:t xml:space="preserve"> Properties” dialog box as illustrated below. </w:t>
+      </w:r>
+      <w:r>
+        <w:t xml:space="preserve">The regularization mode is selected on the Mode pane. </w:t>
+      </w:r>
+    </w:p>
+    <w:p>
+      <w:r>
+        <w:rPr>
+          <w:noProof/>
+        </w:rPr>
+        <w:drawing>
+          <wp:inline distT="0" distB="0" distL="0" distR="0" wp14:anchorId="566886E2" wp14:editId="3C2F3617">
+            <wp:extent cx="5486400" cy="3703320"/>
+            <wp:effectExtent l="0" t="0" r="0" b="0"/>
+            <wp:docPr id="2" name="Picture 2"/>
+            <wp:cNvGraphicFramePr>
+              <a:graphicFrameLocks xmlns:a="http://schemas.openxmlformats.org/drawingml/2006/main" noChangeAspect="1"/>
+            </wp:cNvGraphicFramePr>
+            <a:graphic xmlns:a="http://schemas.openxmlformats.org/drawingml/2006/main">
+              <a:graphicData uri="http://schemas.openxmlformats.org/drawingml/2006/picture">
+                <pic:pic xmlns:pic="http://schemas.openxmlformats.org/drawingml/2006/picture">
+                  <pic:nvPicPr>
+                    <pic:cNvPr id="0" name=""/>
+                    <pic:cNvPicPr/>
+                  </pic:nvPicPr>
+                  <pic:blipFill>
+                    <a:blip r:embed="rId12"/>
+                    <a:stretch>
+                      <a:fillRect/>
+                    </a:stretch>
+                  </pic:blipFill>
+                  <pic:spPr>
+                    <a:xfrm>
+                      <a:off x="0" y="0"/>
                       <a:ext cx="5486400" cy="3703320"/>
                     </a:xfrm>
                     <a:prstGeom prst="rect">
@@ -650,9 +720,341 @@
           </wp:inline>
         </w:drawing>
       </w:r>
+    </w:p>
+    <w:p>
+      <w:pPr>
+        <w:pStyle w:val="Heading1"/>
+      </w:pPr>
+      <w:r>
+        <w:t>Super Parameters</w:t>
+      </w:r>
+    </w:p>
+    <w:p>
+      <w:r>
+        <w:t>PEST allows the user to substitute “super parameters” for the user defined parameters through the use of the</w:t>
+      </w:r>
+      <w:r>
+        <w:t xml:space="preserve"> SVD-Assist</w:t>
+      </w:r>
+      <w:r>
+        <w:t xml:space="preserve"> methodology as detailed in chapter 10 of the PEST documentation. To do this, the user first must generate a .</w:t>
+      </w:r>
+      <w:proofErr w:type="spellStart"/>
+      <w:r>
+        <w:t>jco</w:t>
+      </w:r>
+      <w:proofErr w:type="spellEnd"/>
+      <w:r>
+        <w:t xml:space="preserve"> file that records parameter sensitivities. This is then used with the PEST utility program SUPCALC to estimate the number of super parameters that can be estimated. Next, the PEST control file is modified with the </w:t>
+      </w:r>
+      <w:r>
+        <w:t xml:space="preserve">PEST utility program </w:t>
+      </w:r>
+      <w:r>
+        <w:t>SVDAPREP and PEST is run with the modified PEST control file.</w:t>
+      </w:r>
+    </w:p>
+    <w:p>
+      <w:r>
+        <w:t xml:space="preserve">While these procedures can be done outside of ModelMuse, ModelMuse can help automate the process by generating the input for </w:t>
+      </w:r>
+      <w:r>
+        <w:t>SUPCALC</w:t>
+      </w:r>
+      <w:r>
+        <w:t xml:space="preserve"> and </w:t>
+      </w:r>
+      <w:r>
+        <w:t>SVDAPREP</w:t>
+      </w:r>
+      <w:r>
+        <w:t>.</w:t>
+      </w:r>
+    </w:p>
+    <w:p>
+      <w:pPr>
+        <w:pStyle w:val="Heading2"/>
+      </w:pPr>
+      <w:r>
+        <w:lastRenderedPageBreak/>
+        <w:t xml:space="preserve">Calculating the Number of Super Parameters </w:t>
+      </w:r>
+    </w:p>
+    <w:p>
+      <w:pPr>
+        <w:keepNext/>
+      </w:pPr>
+      <w:r>
+        <w:t>To determine the number of super parameters, select “</w:t>
+      </w:r>
+      <w:proofErr w:type="spellStart"/>
+      <w:r>
+        <w:t>File|Export|PEST|</w:t>
+      </w:r>
+      <w:r>
+        <w:t>Calculate</w:t>
+      </w:r>
+      <w:proofErr w:type="spellEnd"/>
+      <w:r>
+        <w:t xml:space="preserve"> number of super parameters”. The </w:t>
+      </w:r>
+      <w:proofErr w:type="spellStart"/>
+      <w:r>
+        <w:t>SupCalc</w:t>
+      </w:r>
+      <w:proofErr w:type="spellEnd"/>
+      <w:r>
+        <w:t xml:space="preserve"> Options dialog box will appear.</w:t>
+      </w:r>
+    </w:p>
+    <w:p>
+      <w:r>
+        <w:rPr>
+          <w:noProof/>
+        </w:rPr>
+        <w:drawing>
+          <wp:inline distT="0" distB="0" distL="0" distR="0" wp14:anchorId="5E048CA3" wp14:editId="6F9424D9">
+            <wp:extent cx="3533333" cy="3038095"/>
+            <wp:effectExtent l="0" t="0" r="0" b="0"/>
+            <wp:docPr id="9" name="Picture 9"/>
+            <wp:cNvGraphicFramePr>
+              <a:graphicFrameLocks xmlns:a="http://schemas.openxmlformats.org/drawingml/2006/main" noChangeAspect="1"/>
+            </wp:cNvGraphicFramePr>
+            <a:graphic xmlns:a="http://schemas.openxmlformats.org/drawingml/2006/main">
+              <a:graphicData uri="http://schemas.openxmlformats.org/drawingml/2006/picture">
+                <pic:pic xmlns:pic="http://schemas.openxmlformats.org/drawingml/2006/picture">
+                  <pic:nvPicPr>
+                    <pic:cNvPr id="0" name=""/>
+                    <pic:cNvPicPr/>
+                  </pic:nvPicPr>
+                  <pic:blipFill>
+                    <a:blip r:embed="rId13"/>
+                    <a:stretch>
+                      <a:fillRect/>
+                    </a:stretch>
+                  </pic:blipFill>
+                  <pic:spPr>
+                    <a:xfrm>
+                      <a:off x="0" y="0"/>
+                      <a:ext cx="3533333" cy="3038095"/>
+                    </a:xfrm>
+                    <a:prstGeom prst="rect">
+                      <a:avLst/>
+                    </a:prstGeom>
+                  </pic:spPr>
+                </pic:pic>
+              </a:graphicData>
+            </a:graphic>
+          </wp:inline>
+        </w:drawing>
+      </w:r>
+    </w:p>
+    <w:p>
+      <w:r>
+        <w:t>In the dialog box, the user must select an existing PEST control file to modify</w:t>
+      </w:r>
+      <w:r>
+        <w:t xml:space="preserve"> and you must specify a value greater than zero for the expected value of the measurement objective function</w:t>
+      </w:r>
+      <w:r>
+        <w:t>. M</w:t>
+      </w:r>
+      <w:r>
+        <w:t>odelMuse will first back up the</w:t>
+      </w:r>
+      <w:r>
+        <w:t xml:space="preserve"> control file</w:t>
+      </w:r>
+      <w:r>
+        <w:t xml:space="preserve"> you specify</w:t>
+      </w:r>
+      <w:r>
+        <w:t xml:space="preserve"> and export a new one in which </w:t>
+      </w:r>
+      <w:r>
+        <w:t>NOPTMAX</w:t>
+      </w:r>
+      <w:r>
+        <w:t xml:space="preserve"> is set to -2. This control file will be run by PEST to create the .</w:t>
+      </w:r>
+      <w:proofErr w:type="spellStart"/>
+      <w:r>
+        <w:t>jco</w:t>
+      </w:r>
+      <w:proofErr w:type="spellEnd"/>
+      <w:r>
+        <w:t xml:space="preserve"> file required by SUPCALC. After PEST has been run the backed up PEST control file will be restored. The other options in the </w:t>
+      </w:r>
+      <w:proofErr w:type="spellStart"/>
+      <w:r>
+        <w:t>SupCalc</w:t>
+      </w:r>
+      <w:proofErr w:type="spellEnd"/>
+      <w:r>
+        <w:t xml:space="preserve"> Options dialog box</w:t>
+      </w:r>
+      <w:r>
+        <w:t xml:space="preserve"> are the ones the user is most likely to wish to specify. For the remaining </w:t>
+      </w:r>
+      <w:r>
+        <w:t>SUPCALC</w:t>
+      </w:r>
+      <w:r>
+        <w:t xml:space="preserve"> options, the input provided by ModelMuse directs </w:t>
+      </w:r>
+      <w:r>
+        <w:t>SUPCALC</w:t>
+      </w:r>
+      <w:r>
+        <w:t xml:space="preserve"> to use its defaults. If the user wishes to change these other options, </w:t>
+      </w:r>
+      <w:r>
+        <w:t>SUPCALC</w:t>
+      </w:r>
+      <w:r>
+        <w:t xml:space="preserve"> can be run from the command</w:t>
+      </w:r>
+      <w:r>
+        <w:t xml:space="preserve"> line manually instead of running it through ModelMuse.</w:t>
+      </w:r>
+    </w:p>
+    <w:p>
+      <w:r>
+        <w:t xml:space="preserve">When the user clicks OK, a batch file will be created that the runs SUPCALC. It will also </w:t>
+      </w:r>
       <w:bookmarkStart w:id="0" w:name="_GoBack"/>
       <w:bookmarkEnd w:id="0"/>
     </w:p>
+    <w:p>
+      <w:pPr>
+        <w:keepNext/>
+      </w:pPr>
+      <w:r>
+        <w:lastRenderedPageBreak/>
+        <w:t>When SUPCALC has finished running, it will write to the screen the minimum and maximum number of super parameters to use. This can assist the user in running SVDAPREP.</w:t>
+      </w:r>
+    </w:p>
+    <w:p>
+      <w:r>
+        <w:rPr>
+          <w:noProof/>
+        </w:rPr>
+        <w:drawing>
+          <wp:inline distT="0" distB="0" distL="0" distR="0" wp14:anchorId="15FC8B99" wp14:editId="2BAC32AD">
+            <wp:extent cx="4752381" cy="3161905"/>
+            <wp:effectExtent l="0" t="0" r="0" b="635"/>
+            <wp:docPr id="10" name="Picture 10"/>
+            <wp:cNvGraphicFramePr>
+              <a:graphicFrameLocks xmlns:a="http://schemas.openxmlformats.org/drawingml/2006/main" noChangeAspect="1"/>
+            </wp:cNvGraphicFramePr>
+            <a:graphic xmlns:a="http://schemas.openxmlformats.org/drawingml/2006/main">
+              <a:graphicData uri="http://schemas.openxmlformats.org/drawingml/2006/picture">
+                <pic:pic xmlns:pic="http://schemas.openxmlformats.org/drawingml/2006/picture">
+                  <pic:nvPicPr>
+                    <pic:cNvPr id="0" name=""/>
+                    <pic:cNvPicPr/>
+                  </pic:nvPicPr>
+                  <pic:blipFill>
+                    <a:blip r:embed="rId14"/>
+                    <a:stretch>
+                      <a:fillRect/>
+                    </a:stretch>
+                  </pic:blipFill>
+                  <pic:spPr>
+                    <a:xfrm>
+                      <a:off x="0" y="0"/>
+                      <a:ext cx="4752381" cy="3161905"/>
+                    </a:xfrm>
+                    <a:prstGeom prst="rect">
+                      <a:avLst/>
+                    </a:prstGeom>
+                  </pic:spPr>
+                </pic:pic>
+              </a:graphicData>
+            </a:graphic>
+          </wp:inline>
+        </w:drawing>
+      </w:r>
+    </w:p>
+    <w:p>
+      <w:pPr>
+        <w:pStyle w:val="Heading2"/>
+      </w:pPr>
+      <w:r>
+        <w:t>Running PEST with Super Parameters</w:t>
+      </w:r>
+    </w:p>
+    <w:p>
+      <w:r>
+        <w:t>After cho</w:t>
+      </w:r>
+      <w:r>
+        <w:t>o</w:t>
+      </w:r>
+      <w:r>
+        <w:t xml:space="preserve">sing the number of super parameters to use, SVDAPREP can be used to create a new PEST control file incorporating the super parameters. </w:t>
+      </w:r>
+      <w:r>
+        <w:t xml:space="preserve">To run </w:t>
+      </w:r>
+      <w:r>
+        <w:t>SVDAPREP</w:t>
+      </w:r>
+      <w:r>
+        <w:t>, select “</w:t>
+      </w:r>
+      <w:proofErr w:type="spellStart"/>
+      <w:r>
+        <w:t>File|Export|PEST|Modify</w:t>
+      </w:r>
+      <w:proofErr w:type="spellEnd"/>
+      <w:r>
+        <w:t xml:space="preserve"> PEST control file with SVDAPREP”. The SVDAPREP Input dialog box will appear. </w:t>
+      </w:r>
+    </w:p>
+    <w:p>
+      <w:r>
+        <w:rPr>
+          <w:noProof/>
+        </w:rPr>
+        <w:drawing>
+          <wp:inline distT="0" distB="0" distL="0" distR="0" wp14:anchorId="1C6B339D" wp14:editId="58F4190E">
+            <wp:extent cx="3514286" cy="3314286"/>
+            <wp:effectExtent l="0" t="0" r="0" b="635"/>
+            <wp:docPr id="11" name="Picture 11"/>
+            <wp:cNvGraphicFramePr>
+              <a:graphicFrameLocks xmlns:a="http://schemas.openxmlformats.org/drawingml/2006/main" noChangeAspect="1"/>
+            </wp:cNvGraphicFramePr>
+            <a:graphic xmlns:a="http://schemas.openxmlformats.org/drawingml/2006/main">
+              <a:graphicData uri="http://schemas.openxmlformats.org/drawingml/2006/picture">
+                <pic:pic xmlns:pic="http://schemas.openxmlformats.org/drawingml/2006/picture">
+                  <pic:nvPicPr>
+                    <pic:cNvPr id="0" name=""/>
+                    <pic:cNvPicPr/>
+                  </pic:nvPicPr>
+                  <pic:blipFill>
+                    <a:blip r:embed="rId15"/>
+                    <a:stretch>
+                      <a:fillRect/>
+                    </a:stretch>
+                  </pic:blipFill>
+                  <pic:spPr>
+                    <a:xfrm>
+                      <a:off x="0" y="0"/>
+                      <a:ext cx="3514286" cy="3314286"/>
+                    </a:xfrm>
+                    <a:prstGeom prst="rect">
+                      <a:avLst/>
+                    </a:prstGeom>
+                  </pic:spPr>
+                </pic:pic>
+              </a:graphicData>
+            </a:graphic>
+          </wp:inline>
+        </w:drawing>
+      </w:r>
+    </w:p>
+    <w:p/>
     <w:sectPr>
       <w:pgSz w:w="12240" w:h="15840"/>
       <w:pgMar w:top="1440" w:right="1800" w:bottom="1440" w:left="1800" w:header="720" w:footer="720" w:gutter="0"/>

</xml_diff>

<commit_message>
Worked on documentation for Beta 6.
</commit_message>
<xml_diff>
--- a/ModelMuse/Beta/doc/ModelMuse/ModelMuse Beta 6.docx
+++ b/ModelMuse/Beta/doc/ModelMuse/ModelMuse Beta 6.docx
@@ -408,7 +408,13 @@
         <w:t>If it is checked</w:t>
       </w:r>
       <w:r>
-        <w:t>, prior information equation will be included in the PEST control file for</w:t>
+        <w:t>, prior information equation</w:t>
+      </w:r>
+      <w:r>
+        <w:t>s</w:t>
+      </w:r>
+      <w:r>
+        <w:t xml:space="preserve"> will be included in the PEST control file for</w:t>
       </w:r>
       <w:r>
         <w:t xml:space="preserve"> all the parameters in which </w:t>
@@ -527,7 +533,16 @@
         <w:t>The equations described above would be similar to one way that the PEST groundwater utility program GENREG can create prior information equations. However, GENREG has additional options</w:t>
       </w:r>
       <w:r>
-        <w:t xml:space="preserve"> beyond what ModelMuse provides. To use those options, the user should deactivate within-layer continuity prior information for one or all of the parameters and instead use GENREG.</w:t>
+        <w:t xml:space="preserve"> beyond what ModelMuse provides. To use those options, the user should deactivate within-layer continuity prior information for one or all of the parameters and use GENREG</w:t>
+      </w:r>
+      <w:r>
+        <w:t xml:space="preserve"> </w:t>
+      </w:r>
+      <w:r>
+        <w:t>instead</w:t>
+      </w:r>
+      <w:r>
+        <w:t>.</w:t>
       </w:r>
     </w:p>
     <w:p>
@@ -599,7 +614,16 @@
         <w:keepNext/>
       </w:pPr>
       <w:r>
-        <w:t>The equations described above would be similar to one way that the PEST groundwater utility program GENREG can create prior information equations. However, GENREG has additional options beyond what ModelMuse provides. To use those options, the user should deactivate between-layer continuity prior information for one or all of the parameters and instead use GENREG.</w:t>
+        <w:t>The equations described above would be similar to one way that the PEST groundwater utility program GENREG can create prior information equations. However, GENREG has additional options beyond what ModelMuse provides. To use those options, the user should deactivate between-layer continuity prior information for one or all of the parameters and use GENREG</w:t>
+      </w:r>
+      <w:r>
+        <w:t xml:space="preserve"> </w:t>
+      </w:r>
+      <w:r>
+        <w:t>instead</w:t>
+      </w:r>
+      <w:r>
+        <w:t>.</w:t>
       </w:r>
     </w:p>
     <w:p>
@@ -745,30 +769,34 @@
       </w:r>
       <w:proofErr w:type="spellEnd"/>
       <w:r>
-        <w:t xml:space="preserve"> file that records parameter sensitivities. This is then used with the PEST utility program SUPCALC to estimate the number of super parameters that can be estimated. Next, the PEST control file is modified with the </w:t>
-      </w:r>
-      <w:r>
-        <w:t xml:space="preserve">PEST utility program </w:t>
-      </w:r>
-      <w:r>
-        <w:t>SVDAPREP and PEST is run with the modified PEST control file.</w:t>
-      </w:r>
-    </w:p>
-    <w:p>
-      <w:r>
-        <w:t xml:space="preserve">While these procedures can be done outside of ModelMuse, ModelMuse can help automate the process by generating the input for </w:t>
-      </w:r>
-      <w:r>
-        <w:t>SUPCALC</w:t>
-      </w:r>
-      <w:r>
-        <w:t xml:space="preserve"> and </w:t>
-      </w:r>
-      <w:r>
-        <w:t>SVDAPREP</w:t>
-      </w:r>
-      <w:r>
-        <w:t>.</w:t>
+        <w:t xml:space="preserve"> file that records parameter sensitivities. This is then used with the PEST utility program SUPCALC to estimate the number of super parameters that can be estimated. Next, the PEST control file is modified with the PEST utility program SVDAPREP and PEST is run with the modified PEST control file.</w:t>
+      </w:r>
+    </w:p>
+    <w:p>
+      <w:r>
+        <w:t>While these procedures can be done outside of ModelMuse, ModelMuse can help automate the process by generating the input for SUPCALC and SVDAPREP.</w:t>
+      </w:r>
+    </w:p>
+    <w:p>
+      <w:r>
+        <w:t xml:space="preserve">When the </w:t>
+      </w:r>
+      <w:r>
+        <w:t>SVD-Assist</w:t>
+      </w:r>
+      <w:r>
+        <w:t xml:space="preserve"> methodology</w:t>
+      </w:r>
+      <w:r>
+        <w:t xml:space="preserve"> is used, PEST </w:t>
+      </w:r>
+      <w:proofErr w:type="spellStart"/>
+      <w:r>
+        <w:t>can not</w:t>
+      </w:r>
+      <w:proofErr w:type="spellEnd"/>
+      <w:r>
+        <w:t xml:space="preserve"> run the model a final time with the best parameter values. Instead, it records the best parameter values. These can be substituted into the PEST control file using the PARREP PEST Utility program. ModelMuse can run PARREP to generate a PEST control file and then run PEST with that control file.to generate the optimal model input files.</w:t>
       </w:r>
     </w:p>
     <w:p>
@@ -776,16 +804,22 @@
         <w:pStyle w:val="Heading2"/>
       </w:pPr>
       <w:r>
+        <w:t xml:space="preserve">Calculating the Number of Super Parameters </w:t>
+      </w:r>
+    </w:p>
+    <w:p>
+      <w:pPr>
+        <w:keepNext/>
+      </w:pPr>
+      <w:r>
+        <w:t xml:space="preserve">The first step in using the SVD Assist methodology is to determine the number of super parameters to use. </w:t>
+      </w:r>
+      <w:r>
+        <w:t xml:space="preserve">To determine the number of super parameters, select </w:t>
+      </w:r>
+      <w:r>
         <w:lastRenderedPageBreak/>
-        <w:t xml:space="preserve">Calculating the Number of Super Parameters </w:t>
-      </w:r>
-    </w:p>
-    <w:p>
-      <w:pPr>
-        <w:keepNext/>
-      </w:pPr>
-      <w:r>
-        <w:t>To determine the number of super parameters, select “</w:t>
+        <w:t>“</w:t>
       </w:r>
       <w:proofErr w:type="spellStart"/>
       <w:r>
@@ -796,7 +830,19 @@
       </w:r>
       <w:proofErr w:type="spellEnd"/>
       <w:r>
-        <w:t xml:space="preserve"> number of super parameters”. The </w:t>
+        <w:t xml:space="preserve"> </w:t>
+      </w:r>
+      <w:r>
+        <w:t>N</w:t>
+      </w:r>
+      <w:r>
+        <w:t xml:space="preserve">umber of </w:t>
+      </w:r>
+      <w:r>
+        <w:t>Super-P</w:t>
+      </w:r>
+      <w:r>
+        <w:t xml:space="preserve">arameters”. The </w:t>
       </w:r>
       <w:proofErr w:type="spellStart"/>
       <w:r>
@@ -854,7 +900,7 @@
         <w:t>In the dialog box, the user must select an existing PEST control file to modify</w:t>
       </w:r>
       <w:r>
-        <w:t xml:space="preserve"> and you must specify a value greater than zero for the expected value of the measurement objective function</w:t>
+        <w:t xml:space="preserve"> and specify a value greater than zero for the expected value of the measurement objective function</w:t>
       </w:r>
       <w:r>
         <w:t>. M</w:t>
@@ -875,7 +921,13 @@
         <w:t>NOPTMAX</w:t>
       </w:r>
       <w:r>
-        <w:t xml:space="preserve"> is set to -2. This control file will be run by PEST to create the .</w:t>
+        <w:t xml:space="preserve"> is set to -2. </w:t>
+      </w:r>
+      <w:r>
+        <w:t>If the Run PEST checkbox is checked, t</w:t>
+      </w:r>
+      <w:r>
+        <w:t>his control file will be run by PEST to create the .</w:t>
       </w:r>
       <w:proofErr w:type="spellStart"/>
       <w:r>
@@ -891,28 +943,7 @@
       </w:r>
       <w:proofErr w:type="spellEnd"/>
       <w:r>
-        <w:t xml:space="preserve"> Options dialog box</w:t>
-      </w:r>
-      <w:r>
-        <w:t xml:space="preserve"> are the ones the user is most likely to wish to specify. For the remaining </w:t>
-      </w:r>
-      <w:r>
-        <w:t>SUPCALC</w:t>
-      </w:r>
-      <w:r>
-        <w:t xml:space="preserve"> options, the input provided by ModelMuse directs </w:t>
-      </w:r>
-      <w:r>
-        <w:t>SUPCALC</w:t>
-      </w:r>
-      <w:r>
-        <w:t xml:space="preserve"> to use its defaults. If the user wishes to change these other options, </w:t>
-      </w:r>
-      <w:r>
-        <w:t>SUPCALC</w:t>
-      </w:r>
-      <w:r>
-        <w:t xml:space="preserve"> can be run from the command</w:t>
+        <w:t xml:space="preserve"> Options dialog box are the ones the user is most likely to wish to specify. For the remaining SUPCALC options, the input provided by ModelMuse directs SUPCALC to use its defaults. If the user wishes to change these other options, SUPCALC can be run from the command</w:t>
       </w:r>
       <w:r>
         <w:t xml:space="preserve"> line manually instead of running it through ModelMuse.</w:t>
@@ -920,10 +951,23 @@
     </w:p>
     <w:p>
       <w:r>
-        <w:t xml:space="preserve">When the user clicks OK, a batch file will be created that the runs SUPCALC. It will also </w:t>
-      </w:r>
-      <w:bookmarkStart w:id="0" w:name="_GoBack"/>
-      <w:bookmarkEnd w:id="0"/>
+        <w:t xml:space="preserve">When the user clicks </w:t>
+      </w:r>
+      <w:r>
+        <w:t xml:space="preserve">the </w:t>
+      </w:r>
+      <w:r>
+        <w:t>OK</w:t>
+      </w:r>
+      <w:r>
+        <w:t xml:space="preserve"> button</w:t>
+      </w:r>
+      <w:r>
+        <w:t xml:space="preserve">, a batch file will be created that the runs SUPCALC. </w:t>
+      </w:r>
+      <w:r>
+        <w:t>The batch file will also run PEST before SUPCALC if the Run PEST checkbox is checked.</w:t>
+      </w:r>
     </w:p>
     <w:p>
       <w:pPr>
@@ -995,13 +1039,7 @@
         <w:t xml:space="preserve">sing the number of super parameters to use, SVDAPREP can be used to create a new PEST control file incorporating the super parameters. </w:t>
       </w:r>
       <w:r>
-        <w:t xml:space="preserve">To run </w:t>
-      </w:r>
-      <w:r>
-        <w:t>SVDAPREP</w:t>
-      </w:r>
-      <w:r>
-        <w:t>, select “</w:t>
+        <w:t>To run SVDAPREP, select “</w:t>
       </w:r>
       <w:proofErr w:type="spellStart"/>
       <w:r>
@@ -1054,7 +1092,2977 @@
         </w:drawing>
       </w:r>
     </w:p>
-    <w:p/>
+    <w:p>
+      <w:r>
+        <w:lastRenderedPageBreak/>
+        <w:t>This dialog box allows the users to choose the most commonly altered inputs for SVDAPREP. To select other options, run SVDAPREP manually from the command line.</w:t>
+      </w:r>
+    </w:p>
+    <w:p>
+      <w:r>
+        <w:t>When the user clicks the OK button, ModelMuse creates a batch file for running SVDAPREP</w:t>
+      </w:r>
+      <w:r>
+        <w:t xml:space="preserve">. The batch file will include a command for </w:t>
+      </w:r>
+      <w:r>
+        <w:t>running PEST with the new PEST control file</w:t>
+      </w:r>
+      <w:r>
+        <w:t xml:space="preserve"> if the Run PEST checkbox is checked</w:t>
+      </w:r>
+      <w:r>
+        <w:t>.</w:t>
+      </w:r>
+      <w:r>
+        <w:t xml:space="preserve"> </w:t>
+      </w:r>
+      <w:r>
+        <w:t xml:space="preserve">In </w:t>
+      </w:r>
+      <w:r>
+        <w:t>creat</w:t>
+      </w:r>
+      <w:bookmarkStart w:id="0" w:name="_GoBack"/>
+      <w:bookmarkEnd w:id="0"/>
+      <w:r>
+        <w:t>ing the batch file</w:t>
+      </w:r>
+      <w:r>
+        <w:t>, ModelMuse performs the following actions</w:t>
+      </w:r>
+    </w:p>
+    <w:p>
+      <w:pPr>
+        <w:pStyle w:val="ListParagraph"/>
+        <w:numPr>
+          <w:ilvl w:val="0"/>
+          <w:numId w:val="2"/>
+        </w:numPr>
+      </w:pPr>
+      <w:r>
+        <w:t>It exports a new copy of the selected PEST control file.</w:t>
+      </w:r>
+    </w:p>
+    <w:p>
+      <w:pPr>
+        <w:pStyle w:val="ListParagraph"/>
+        <w:numPr>
+          <w:ilvl w:val="0"/>
+          <w:numId w:val="2"/>
+        </w:numPr>
+      </w:pPr>
+      <w:r>
+        <w:t>It creates a batch file that is used to run SVDAPREP.</w:t>
+      </w:r>
+    </w:p>
+    <w:p>
+      <w:pPr>
+        <w:pStyle w:val="ListParagraph"/>
+        <w:numPr>
+          <w:ilvl w:val="0"/>
+          <w:numId w:val="2"/>
+        </w:numPr>
+      </w:pPr>
+      <w:r>
+        <w:t>It adds a line to the batch vile to runs PSTCLEAN on the new PEST control file to remove any comments in it. The new file will have “</w:t>
+      </w:r>
+      <w:r>
+        <w:t>_</w:t>
+      </w:r>
+      <w:proofErr w:type="spellStart"/>
+      <w:r>
+        <w:t>Svda</w:t>
+      </w:r>
+      <w:proofErr w:type="spellEnd"/>
+      <w:r>
+        <w:t>” appended to the base name of the PEST control file.</w:t>
+      </w:r>
+    </w:p>
+    <w:p>
+      <w:pPr>
+        <w:pStyle w:val="ListParagraph"/>
+        <w:numPr>
+          <w:ilvl w:val="0"/>
+          <w:numId w:val="2"/>
+        </w:numPr>
+      </w:pPr>
+      <w:r>
+        <w:t>It adds a line to the batch file to run SVDAPREP on the PEST control file created by PSTCLEAN.</w:t>
+      </w:r>
+      <w:r>
+        <w:t xml:space="preserve"> The PEST control file will have the “_</w:t>
+      </w:r>
+      <w:proofErr w:type="spellStart"/>
+      <w:r>
+        <w:t>Post</w:t>
+      </w:r>
+      <w:r>
+        <w:t>Svda</w:t>
+      </w:r>
+      <w:proofErr w:type="spellEnd"/>
+      <w:r>
+        <w:t>” appended to the base name of the original PEST control file.</w:t>
+      </w:r>
+    </w:p>
+    <w:p>
+      <w:pPr>
+        <w:pStyle w:val="ListParagraph"/>
+        <w:numPr>
+          <w:ilvl w:val="0"/>
+          <w:numId w:val="2"/>
+        </w:numPr>
+      </w:pPr>
+      <w:r>
+        <w:t>If the Run PEST checkbox is selected, it adds a line to the batch file to run PEST using the PEST control file created by SVDAPREP</w:t>
+      </w:r>
+      <w:r>
+        <w:t>.</w:t>
+      </w:r>
+    </w:p>
+    <w:p>
+      <w:pPr>
+        <w:pStyle w:val="ListParagraph"/>
+        <w:numPr>
+          <w:ilvl w:val="0"/>
+          <w:numId w:val="2"/>
+        </w:numPr>
+      </w:pPr>
+      <w:r>
+        <w:t>If the Run SVDAPREP check box is checked, it runs the batch file.</w:t>
+      </w:r>
+    </w:p>
+    <w:p>
+      <w:pPr>
+        <w:pStyle w:val="Heading2"/>
+      </w:pPr>
+      <w:r>
+        <w:t>Running the model with the optimal parameter values</w:t>
+      </w:r>
+    </w:p>
+    <w:p>
+      <w:pPr>
+        <w:rPr>
+          <w:sz w:val="23"/>
+          <w:szCs w:val="23"/>
+        </w:rPr>
+      </w:pPr>
+      <w:r>
+        <w:t xml:space="preserve">As pointed out in section 10.5.2, PEST </w:t>
+      </w:r>
+      <w:proofErr w:type="spellStart"/>
+      <w:r>
+        <w:t>can not</w:t>
+      </w:r>
+      <w:proofErr w:type="spellEnd"/>
+      <w:r>
+        <w:t xml:space="preserve"> make a final run using the best parameter values when using </w:t>
+      </w:r>
+      <w:r>
+        <w:t>SVD-assisted inversion.</w:t>
+      </w:r>
+      <w:r>
+        <w:t xml:space="preserve"> However, the user can do this </w:t>
+      </w:r>
+      <w:proofErr w:type="gramStart"/>
+      <w:r>
+        <w:t>themselves</w:t>
+      </w:r>
+      <w:proofErr w:type="gramEnd"/>
+      <w:r>
+        <w:t xml:space="preserve"> using the </w:t>
+      </w:r>
+      <w:r>
+        <w:rPr>
+          <w:sz w:val="23"/>
+          <w:szCs w:val="23"/>
+        </w:rPr>
+        <w:t>PARREP PEST utility program</w:t>
+      </w:r>
+      <w:r>
+        <w:rPr>
+          <w:sz w:val="23"/>
+          <w:szCs w:val="23"/>
+        </w:rPr>
+        <w:t xml:space="preserve"> in conjunction with the best parameter values that PEST saves in a file with the extension “.</w:t>
+      </w:r>
+      <w:proofErr w:type="spellStart"/>
+      <w:r>
+        <w:rPr>
+          <w:sz w:val="23"/>
+          <w:szCs w:val="23"/>
+        </w:rPr>
+        <w:t>bpa</w:t>
+      </w:r>
+      <w:proofErr w:type="spellEnd"/>
+      <w:r>
+        <w:rPr>
+          <w:sz w:val="23"/>
+          <w:szCs w:val="23"/>
+        </w:rPr>
+        <w:t>”</w:t>
+      </w:r>
+      <w:r>
+        <w:rPr>
+          <w:sz w:val="23"/>
+          <w:szCs w:val="23"/>
+        </w:rPr>
+        <w:t xml:space="preserve">. </w:t>
+      </w:r>
+    </w:p>
+    <w:p>
+      <w:pPr>
+        <w:rPr>
+          <w:sz w:val="23"/>
+          <w:szCs w:val="23"/>
+        </w:rPr>
+      </w:pPr>
+      <w:r>
+        <w:rPr>
+          <w:sz w:val="23"/>
+          <w:szCs w:val="23"/>
+        </w:rPr>
+        <w:t>To substitute the best parameter values, the user selects</w:t>
+      </w:r>
+      <w:r>
+        <w:rPr>
+          <w:sz w:val="23"/>
+          <w:szCs w:val="23"/>
+        </w:rPr>
+        <w:t xml:space="preserve"> “</w:t>
+      </w:r>
+      <w:proofErr w:type="spellStart"/>
+      <w:r>
+        <w:rPr>
+          <w:sz w:val="23"/>
+          <w:szCs w:val="23"/>
+        </w:rPr>
+        <w:t>File|Export|PEST|Replace</w:t>
+      </w:r>
+      <w:proofErr w:type="spellEnd"/>
+      <w:r>
+        <w:rPr>
+          <w:sz w:val="23"/>
+          <w:szCs w:val="23"/>
+        </w:rPr>
+        <w:t xml:space="preserve"> </w:t>
+      </w:r>
+      <w:r>
+        <w:rPr>
+          <w:sz w:val="23"/>
+          <w:szCs w:val="23"/>
+        </w:rPr>
+        <w:t>Parameters in PEST C</w:t>
+      </w:r>
+      <w:r>
+        <w:rPr>
+          <w:sz w:val="23"/>
+          <w:szCs w:val="23"/>
+        </w:rPr>
+        <w:t xml:space="preserve">ontrol </w:t>
+      </w:r>
+      <w:r>
+        <w:rPr>
+          <w:sz w:val="23"/>
+          <w:szCs w:val="23"/>
+        </w:rPr>
+        <w:t>F</w:t>
+      </w:r>
+      <w:r>
+        <w:rPr>
+          <w:sz w:val="23"/>
+          <w:szCs w:val="23"/>
+        </w:rPr>
+        <w:t>ile.” and selects the .</w:t>
+      </w:r>
+      <w:proofErr w:type="spellStart"/>
+      <w:r>
+        <w:rPr>
+          <w:sz w:val="23"/>
+          <w:szCs w:val="23"/>
+        </w:rPr>
+        <w:t>bpa</w:t>
+      </w:r>
+      <w:proofErr w:type="spellEnd"/>
+      <w:r>
+        <w:rPr>
+          <w:sz w:val="23"/>
+          <w:szCs w:val="23"/>
+        </w:rPr>
+        <w:t xml:space="preserve"> file for the model.</w:t>
+      </w:r>
+      <w:r>
+        <w:rPr>
+          <w:sz w:val="23"/>
+          <w:szCs w:val="23"/>
+        </w:rPr>
+        <w:t xml:space="preserve"> The Open File dialog box will have a checkbox to run PEST after running PARREP.</w:t>
+      </w:r>
+      <w:r>
+        <w:rPr>
+          <w:sz w:val="23"/>
+          <w:szCs w:val="23"/>
+        </w:rPr>
+        <w:t xml:space="preserve"> The </w:t>
+      </w:r>
+      <w:r>
+        <w:rPr>
+          <w:sz w:val="23"/>
+          <w:szCs w:val="23"/>
+        </w:rPr>
+        <w:t>base name of the .</w:t>
+      </w:r>
+      <w:proofErr w:type="spellStart"/>
+      <w:r>
+        <w:rPr>
+          <w:sz w:val="23"/>
+          <w:szCs w:val="23"/>
+        </w:rPr>
+        <w:t>bpa</w:t>
+      </w:r>
+      <w:proofErr w:type="spellEnd"/>
+      <w:r>
+        <w:rPr>
+          <w:sz w:val="23"/>
+          <w:szCs w:val="23"/>
+        </w:rPr>
+        <w:t xml:space="preserve"> file will be the base name of the original model with _</w:t>
+      </w:r>
+      <w:proofErr w:type="spellStart"/>
+      <w:r>
+        <w:rPr>
+          <w:sz w:val="23"/>
+          <w:szCs w:val="23"/>
+        </w:rPr>
+        <w:t>svda</w:t>
+      </w:r>
+      <w:proofErr w:type="spellEnd"/>
+      <w:r>
+        <w:rPr>
+          <w:sz w:val="23"/>
+          <w:szCs w:val="23"/>
+        </w:rPr>
+        <w:t xml:space="preserve"> </w:t>
+      </w:r>
+      <w:proofErr w:type="gramStart"/>
+      <w:r>
+        <w:rPr>
+          <w:sz w:val="23"/>
+          <w:szCs w:val="23"/>
+        </w:rPr>
+        <w:t xml:space="preserve">added </w:t>
+      </w:r>
+      <w:r>
+        <w:rPr>
+          <w:sz w:val="23"/>
+          <w:szCs w:val="23"/>
+        </w:rPr>
+        <w:t>.</w:t>
+      </w:r>
+      <w:proofErr w:type="gramEnd"/>
+      <w:r>
+        <w:rPr>
+          <w:sz w:val="23"/>
+          <w:szCs w:val="23"/>
+        </w:rPr>
+        <w:t xml:space="preserve"> ModelMuse will run PARREP </w:t>
+      </w:r>
+      <w:r>
+        <w:rPr>
+          <w:sz w:val="23"/>
+          <w:szCs w:val="23"/>
+        </w:rPr>
+        <w:t>with the selected file and substitute the parameters into the PEST control file. If the Run PEST checkbox was checked, it will also run PEST one time to generate the model input for the parameters recorded in the .</w:t>
+      </w:r>
+      <w:proofErr w:type="spellStart"/>
+      <w:r>
+        <w:rPr>
+          <w:sz w:val="23"/>
+          <w:szCs w:val="23"/>
+        </w:rPr>
+        <w:t>bpa</w:t>
+      </w:r>
+      <w:proofErr w:type="spellEnd"/>
+      <w:r>
+        <w:rPr>
+          <w:sz w:val="23"/>
+          <w:szCs w:val="23"/>
+        </w:rPr>
+        <w:t xml:space="preserve"> file.</w:t>
+      </w:r>
+    </w:p>
+    <w:p>
+      <w:pPr>
+        <w:pStyle w:val="Heading1"/>
+      </w:pPr>
+      <w:proofErr w:type="gramStart"/>
+      <w:r>
+        <w:t>Importing and Visualizing Model Input Generated by PEST.</w:t>
+      </w:r>
+      <w:proofErr w:type="gramEnd"/>
+    </w:p>
+    <w:p>
+      <w:r>
+        <w:t>After running PEST, the user may wish to visualize the model inputs generated by PEST. For boundary conditions, all that is needed is to import the PVAL file generated by PEST. To do this, select “</w:t>
+      </w:r>
+      <w:proofErr w:type="spellStart"/>
+      <w:r>
+        <w:t>Model|Manage</w:t>
+      </w:r>
+      <w:proofErr w:type="spellEnd"/>
+      <w:r>
+        <w:t xml:space="preserve"> Parameters” and </w:t>
+      </w:r>
+      <w:r>
+        <w:t>click</w:t>
+      </w:r>
+      <w:r>
+        <w:t xml:space="preserve"> the </w:t>
+      </w:r>
+      <w:r>
+        <w:t xml:space="preserve">“Import </w:t>
+      </w:r>
+      <w:proofErr w:type="spellStart"/>
+      <w:r>
+        <w:t>Pval</w:t>
+      </w:r>
+      <w:proofErr w:type="spellEnd"/>
+      <w:r>
+        <w:t xml:space="preserve"> file</w:t>
+      </w:r>
+      <w:r>
+        <w:t>” button</w:t>
+      </w:r>
+      <w:r>
+        <w:t>.</w:t>
+      </w:r>
+      <w:r>
+        <w:t xml:space="preserve"> Then select the PVAL file generated by PEST. The values recorded in the PVAL file will replace the existing values in the dialog box and will be used when visualizing boundary conditions.</w:t>
+      </w:r>
+    </w:p>
+    <w:p>
+      <w:pPr>
+        <w:keepNext/>
+      </w:pPr>
+      <w:r>
+        <w:lastRenderedPageBreak/>
+        <w:t xml:space="preserve">To </w:t>
+      </w:r>
+      <w:proofErr w:type="gramStart"/>
+      <w:r>
+        <w:t>visualize  array</w:t>
+      </w:r>
+      <w:proofErr w:type="gramEnd"/>
+      <w:r>
+        <w:t xml:space="preserve"> data in MODFLOW models, the user selects “</w:t>
+      </w:r>
+      <w:proofErr w:type="spellStart"/>
+      <w:r>
+        <w:t>File|Import|Gridded</w:t>
+      </w:r>
+      <w:proofErr w:type="spellEnd"/>
+      <w:r>
+        <w:t xml:space="preserve"> Data Files.” In the Import Gridded Data Files, the </w:t>
+      </w:r>
+      <w:proofErr w:type="gramStart"/>
+      <w:r>
+        <w:t>user select</w:t>
+      </w:r>
+      <w:proofErr w:type="gramEnd"/>
+      <w:r>
+        <w:t xml:space="preserve"> the file or files to import. The files will be in the “arrays” subdirectory of the </w:t>
+      </w:r>
+      <w:r>
+        <w:t>model directory.</w:t>
+      </w:r>
+      <w:r>
+        <w:t xml:space="preserve"> The file names reflect the role each file plays in the simulation. For example, if the extension is .npf.kx_1, the file is used in the NPF package for the </w:t>
+      </w:r>
+      <w:proofErr w:type="spellStart"/>
+      <w:r>
+        <w:t>Kx</w:t>
+      </w:r>
+      <w:proofErr w:type="spellEnd"/>
+      <w:r>
+        <w:t xml:space="preserve"> data set values in layer 1.</w:t>
+      </w:r>
+    </w:p>
+    <w:p>
+      <w:r>
+        <w:rPr>
+          <w:noProof/>
+        </w:rPr>
+        <w:drawing>
+          <wp:inline distT="0" distB="0" distL="0" distR="0" wp14:anchorId="65246A0C" wp14:editId="41053E27">
+            <wp:extent cx="4961905" cy="2809524"/>
+            <wp:effectExtent l="0" t="0" r="0" b="0"/>
+            <wp:docPr id="8" name="Picture 8"/>
+            <wp:cNvGraphicFramePr>
+              <a:graphicFrameLocks xmlns:a="http://schemas.openxmlformats.org/drawingml/2006/main" noChangeAspect="1"/>
+            </wp:cNvGraphicFramePr>
+            <a:graphic xmlns:a="http://schemas.openxmlformats.org/drawingml/2006/main">
+              <a:graphicData uri="http://schemas.openxmlformats.org/drawingml/2006/picture">
+                <pic:pic xmlns:pic="http://schemas.openxmlformats.org/drawingml/2006/picture">
+                  <pic:nvPicPr>
+                    <pic:cNvPr id="0" name=""/>
+                    <pic:cNvPicPr/>
+                  </pic:nvPicPr>
+                  <pic:blipFill>
+                    <a:blip r:embed="rId16"/>
+                    <a:stretch>
+                      <a:fillRect/>
+                    </a:stretch>
+                  </pic:blipFill>
+                  <pic:spPr>
+                    <a:xfrm>
+                      <a:off x="0" y="0"/>
+                      <a:ext cx="4961905" cy="2809524"/>
+                    </a:xfrm>
+                    <a:prstGeom prst="rect">
+                      <a:avLst/>
+                    </a:prstGeom>
+                  </pic:spPr>
+                </pic:pic>
+              </a:graphicData>
+            </a:graphic>
+          </wp:inline>
+        </w:drawing>
+      </w:r>
+    </w:p>
+    <w:p>
+      <w:r>
+        <w:t>To visualize results from a SUTRA model select “</w:t>
+      </w:r>
+      <w:proofErr w:type="spellStart"/>
+      <w:r>
+        <w:t>File|Import|SUTRA</w:t>
+      </w:r>
+      <w:proofErr w:type="spellEnd"/>
+      <w:r>
+        <w:t xml:space="preserve"> Files” and select</w:t>
+      </w:r>
+      <w:r>
+        <w:t xml:space="preserve"> “</w:t>
+      </w:r>
+      <w:proofErr w:type="spellStart"/>
+      <w:r>
+        <w:t>File|Import|SUTRA</w:t>
+      </w:r>
+      <w:proofErr w:type="spellEnd"/>
+      <w:r>
+        <w:t xml:space="preserve"> Files.”</w:t>
+      </w:r>
+      <w:r>
+        <w:t xml:space="preserve"> Files with the following extensions are created by PEST and can be imported into ModelMuse to visualize them: .14B, 15B, .PVEC, and .UVEC.</w:t>
+      </w:r>
+    </w:p>
+    <w:p>
+      <w:pPr>
+        <w:pStyle w:val="Heading1"/>
+      </w:pPr>
+      <w:r>
+        <w:t>Example</w:t>
+      </w:r>
+    </w:p>
+    <w:p>
+      <w:r>
+        <w:t>The following example illustrates the application of PEST to a MODFLOW model</w:t>
+      </w:r>
+      <w:r>
+        <w:t xml:space="preserve"> and shows how to display the model input generated by PEST</w:t>
+      </w:r>
+      <w:r>
+        <w:t xml:space="preserve">. It only has a few observations so it may not be an example of a good use of PEST. It starts with the model </w:t>
+      </w:r>
+      <w:proofErr w:type="spellStart"/>
+      <w:r>
+        <w:t>rma.gpt</w:t>
+      </w:r>
+      <w:proofErr w:type="spellEnd"/>
+      <w:r>
+        <w:t xml:space="preserve"> that is distributed with ModelMuse. If ModelMuse was installed with the installer, the model will be in the “Public Documents\ModelMuse\examples\MODFLOW” folder.</w:t>
+      </w:r>
+    </w:p>
+    <w:p>
+      <w:pPr>
+        <w:pStyle w:val="ListParagraph"/>
+        <w:numPr>
+          <w:ilvl w:val="0"/>
+          <w:numId w:val="3"/>
+        </w:numPr>
+        <w:spacing w:after="160" w:line="259" w:lineRule="auto"/>
+      </w:pPr>
+      <w:r>
+        <w:t xml:space="preserve">Open </w:t>
+      </w:r>
+      <w:proofErr w:type="spellStart"/>
+      <w:r>
+        <w:t>rma.gpt</w:t>
+      </w:r>
+      <w:proofErr w:type="spellEnd"/>
+      <w:r>
+        <w:t xml:space="preserve"> with ModelMuse. Then save it with a new name or a new location to avoid overwriting the existing copy of </w:t>
+      </w:r>
+      <w:proofErr w:type="spellStart"/>
+      <w:r>
+        <w:t>rma.gpt</w:t>
+      </w:r>
+      <w:proofErr w:type="spellEnd"/>
+      <w:r>
+        <w:t>.</w:t>
+      </w:r>
+    </w:p>
+    <w:p>
+      <w:pPr>
+        <w:pStyle w:val="ListParagraph"/>
+        <w:numPr>
+          <w:ilvl w:val="0"/>
+          <w:numId w:val="3"/>
+        </w:numPr>
+        <w:spacing w:after="160" w:line="259" w:lineRule="auto"/>
+      </w:pPr>
+      <w:r>
+        <w:t xml:space="preserve">Select </w:t>
+      </w:r>
+      <w:r>
+        <w:rPr>
+          <w:b/>
+          <w:bCs/>
+        </w:rPr>
+        <w:t xml:space="preserve">Model </w:t>
+      </w:r>
+      <w:proofErr w:type="spellStart"/>
+      <w:r>
+        <w:rPr>
+          <w:b/>
+          <w:bCs/>
+        </w:rPr>
+        <w:t>Selection|MODFLOW</w:t>
+      </w:r>
+      <w:proofErr w:type="spellEnd"/>
+      <w:r>
+        <w:rPr>
+          <w:b/>
+          <w:bCs/>
+        </w:rPr>
+        <w:t xml:space="preserve"> 6</w:t>
+      </w:r>
+      <w:r>
+        <w:t>.</w:t>
+      </w:r>
+    </w:p>
+    <w:p>
+      <w:pPr>
+        <w:pStyle w:val="ListParagraph"/>
+        <w:numPr>
+          <w:ilvl w:val="0"/>
+          <w:numId w:val="3"/>
+        </w:numPr>
+        <w:spacing w:after="160" w:line="259" w:lineRule="auto"/>
+      </w:pPr>
+      <w:r>
+        <w:t>When prompted, agree to change the CHD boundaries in MODFLOW-2005 to CHD boundaries in MODFLOW 6.</w:t>
+      </w:r>
+    </w:p>
+    <w:p>
+      <w:pPr>
+        <w:pStyle w:val="ListParagraph"/>
+        <w:numPr>
+          <w:ilvl w:val="0"/>
+          <w:numId w:val="3"/>
+        </w:numPr>
+        <w:spacing w:after="160" w:line="259" w:lineRule="auto"/>
+      </w:pPr>
+      <w:r>
+        <w:t xml:space="preserve">Select </w:t>
+      </w:r>
+      <w:proofErr w:type="spellStart"/>
+      <w:r>
+        <w:rPr>
+          <w:b/>
+          <w:bCs/>
+        </w:rPr>
+        <w:t>Model|MODFLOW</w:t>
+      </w:r>
+      <w:proofErr w:type="spellEnd"/>
+      <w:r>
+        <w:rPr>
+          <w:b/>
+          <w:bCs/>
+        </w:rPr>
+        <w:t xml:space="preserve"> Packages and Programs</w:t>
+      </w:r>
+      <w:r>
+        <w:t>.</w:t>
+      </w:r>
+    </w:p>
+    <w:p>
+      <w:pPr>
+        <w:pStyle w:val="ListParagraph"/>
+        <w:numPr>
+          <w:ilvl w:val="0"/>
+          <w:numId w:val="3"/>
+        </w:numPr>
+        <w:spacing w:after="160" w:line="259" w:lineRule="auto"/>
+      </w:pPr>
+      <w:r>
+        <w:t xml:space="preserve">In the NPF package, select the </w:t>
+      </w:r>
+      <w:r>
+        <w:rPr>
+          <w:b/>
+          <w:bCs/>
+        </w:rPr>
+        <w:t>Use horizontal anisotropy</w:t>
+      </w:r>
+      <w:r>
+        <w:t xml:space="preserve"> option. (Note: the previous version of ModelMuse did not implement the K22OVERK option </w:t>
+      </w:r>
+      <w:r>
+        <w:lastRenderedPageBreak/>
+        <w:t>correctly.)</w:t>
+      </w:r>
+      <w:r>
+        <w:br/>
+      </w:r>
+      <w:r>
+        <w:rPr>
+          <w:noProof/>
+        </w:rPr>
+        <w:drawing>
+          <wp:inline distT="0" distB="0" distL="0" distR="0" wp14:anchorId="4191728F" wp14:editId="03E4C041">
+            <wp:extent cx="4089711" cy="3073400"/>
+            <wp:effectExtent l="0" t="0" r="6350" b="0"/>
+            <wp:docPr id="12" name="Picture 12"/>
+            <wp:cNvGraphicFramePr>
+              <a:graphicFrameLocks xmlns:a="http://schemas.openxmlformats.org/drawingml/2006/main" noChangeAspect="1"/>
+            </wp:cNvGraphicFramePr>
+            <a:graphic xmlns:a="http://schemas.openxmlformats.org/drawingml/2006/main">
+              <a:graphicData uri="http://schemas.openxmlformats.org/drawingml/2006/picture">
+                <pic:pic xmlns:pic="http://schemas.openxmlformats.org/drawingml/2006/picture">
+                  <pic:nvPicPr>
+                    <pic:cNvPr id="1" name=""/>
+                    <pic:cNvPicPr/>
+                  </pic:nvPicPr>
+                  <pic:blipFill>
+                    <a:blip r:embed="rId17"/>
+                    <a:stretch>
+                      <a:fillRect/>
+                    </a:stretch>
+                  </pic:blipFill>
+                  <pic:spPr>
+                    <a:xfrm>
+                      <a:off x="0" y="0"/>
+                      <a:ext cx="4090227" cy="3073788"/>
+                    </a:xfrm>
+                    <a:prstGeom prst="rect">
+                      <a:avLst/>
+                    </a:prstGeom>
+                  </pic:spPr>
+                </pic:pic>
+              </a:graphicData>
+            </a:graphic>
+          </wp:inline>
+        </w:drawing>
+      </w:r>
+    </w:p>
+    <w:p>
+      <w:pPr>
+        <w:pStyle w:val="ListParagraph"/>
+        <w:keepLines/>
+        <w:numPr>
+          <w:ilvl w:val="0"/>
+          <w:numId w:val="3"/>
+        </w:numPr>
+        <w:spacing w:after="160" w:line="259" w:lineRule="auto"/>
+      </w:pPr>
+      <w:r>
+        <w:t xml:space="preserve">Activate the </w:t>
+      </w:r>
+      <w:r>
+        <w:rPr>
+          <w:b/>
+          <w:bCs/>
+        </w:rPr>
+        <w:t>Observation Utility</w:t>
+      </w:r>
+      <w:r>
+        <w:t xml:space="preserve"> and </w:t>
+      </w:r>
+      <w:r>
+        <w:t xml:space="preserve">deactivate MODPATH. If desired, change the </w:t>
+      </w:r>
+      <w:r>
+        <w:rPr>
+          <w:b/>
+          <w:bCs/>
+        </w:rPr>
+        <w:t>Output format</w:t>
+      </w:r>
+      <w:r>
+        <w:t xml:space="preserve"> to </w:t>
+      </w:r>
+      <w:r>
+        <w:rPr>
+          <w:b/>
+          <w:bCs/>
+        </w:rPr>
+        <w:t>Binary</w:t>
+      </w:r>
+      <w:r>
+        <w:t xml:space="preserve">. Using the binary format will avoid a small amount of rounding error when processing the model results. However, the MODFLOW Observation output file would then require special software to read the results. </w:t>
+      </w:r>
+      <w:r>
+        <w:t>Mf6ObsExtractor</w:t>
+      </w:r>
+      <w:r>
+        <w:t xml:space="preserve"> can read both text and binary versions of the Observation output file.</w:t>
+      </w:r>
+      <w:r>
+        <w:br/>
+      </w:r>
+      <w:r>
+        <w:rPr>
+          <w:noProof/>
+        </w:rPr>
+        <w:drawing>
+          <wp:inline distT="0" distB="0" distL="0" distR="0" wp14:anchorId="41DF03D9" wp14:editId="23A38050">
+            <wp:extent cx="3175000" cy="2385999"/>
+            <wp:effectExtent l="0" t="0" r="6350" b="0"/>
+            <wp:docPr id="35" name="Picture 35"/>
+            <wp:cNvGraphicFramePr>
+              <a:graphicFrameLocks xmlns:a="http://schemas.openxmlformats.org/drawingml/2006/main" noChangeAspect="1"/>
+            </wp:cNvGraphicFramePr>
+            <a:graphic xmlns:a="http://schemas.openxmlformats.org/drawingml/2006/main">
+              <a:graphicData uri="http://schemas.openxmlformats.org/drawingml/2006/picture">
+                <pic:pic xmlns:pic="http://schemas.openxmlformats.org/drawingml/2006/picture">
+                  <pic:nvPicPr>
+                    <pic:cNvPr id="1" name=""/>
+                    <pic:cNvPicPr/>
+                  </pic:nvPicPr>
+                  <pic:blipFill>
+                    <a:blip r:embed="rId18"/>
+                    <a:stretch>
+                      <a:fillRect/>
+                    </a:stretch>
+                  </pic:blipFill>
+                  <pic:spPr>
+                    <a:xfrm>
+                      <a:off x="0" y="0"/>
+                      <a:ext cx="3184316" cy="2393000"/>
+                    </a:xfrm>
+                    <a:prstGeom prst="rect">
+                      <a:avLst/>
+                    </a:prstGeom>
+                  </pic:spPr>
+                </pic:pic>
+              </a:graphicData>
+            </a:graphic>
+          </wp:inline>
+        </w:drawing>
+      </w:r>
+    </w:p>
+    <w:p>
+      <w:pPr>
+        <w:pStyle w:val="ListParagraph"/>
+        <w:keepLines/>
+        <w:numPr>
+          <w:ilvl w:val="0"/>
+          <w:numId w:val="3"/>
+        </w:numPr>
+        <w:spacing w:after="160" w:line="259" w:lineRule="auto"/>
+      </w:pPr>
+      <w:r>
+        <w:lastRenderedPageBreak/>
+        <w:t xml:space="preserve">Select </w:t>
+      </w:r>
+      <w:proofErr w:type="spellStart"/>
+      <w:r>
+        <w:rPr>
+          <w:b/>
+          <w:bCs/>
+        </w:rPr>
+        <w:t>Model|PEST</w:t>
+      </w:r>
+      <w:proofErr w:type="spellEnd"/>
+      <w:r>
+        <w:rPr>
+          <w:b/>
+          <w:bCs/>
+        </w:rPr>
+        <w:t xml:space="preserve"> Properties</w:t>
+      </w:r>
+      <w:r>
+        <w:t xml:space="preserve"> and activate PEST. Then on the </w:t>
+      </w:r>
+      <w:r>
+        <w:rPr>
+          <w:b/>
+          <w:bCs/>
+        </w:rPr>
+        <w:t>Pilot Points</w:t>
+      </w:r>
+      <w:r>
+        <w:t xml:space="preserve"> pane, set the </w:t>
+      </w:r>
+      <w:r>
+        <w:rPr>
+          <w:b/>
+          <w:bCs/>
+        </w:rPr>
+        <w:t>Pattern</w:t>
+      </w:r>
+      <w:r>
+        <w:t xml:space="preserve"> to </w:t>
+      </w:r>
+      <w:r>
+        <w:rPr>
+          <w:b/>
+          <w:bCs/>
+        </w:rPr>
+        <w:t>Square</w:t>
+      </w:r>
+      <w:r>
+        <w:t xml:space="preserve"> and the </w:t>
+      </w:r>
+      <w:r>
+        <w:rPr>
+          <w:b/>
+          <w:bCs/>
+        </w:rPr>
+        <w:t>Pilot point spacing</w:t>
+      </w:r>
+      <w:r>
+        <w:t xml:space="preserve"> to 800. If desired, check the </w:t>
+      </w:r>
+      <w:r>
+        <w:rPr>
+          <w:b/>
+          <w:bCs/>
+        </w:rPr>
+        <w:t>Show candidate pilot points</w:t>
+      </w:r>
+      <w:r>
+        <w:t xml:space="preserve"> checkbox.</w:t>
+      </w:r>
+      <w:r>
+        <w:br/>
+      </w:r>
+      <w:r>
+        <w:rPr>
+          <w:noProof/>
+        </w:rPr>
+        <w:drawing>
+          <wp:inline distT="0" distB="0" distL="0" distR="0" wp14:anchorId="210C35D4" wp14:editId="6C79CCAC">
+            <wp:extent cx="2585370" cy="1790700"/>
+            <wp:effectExtent l="0" t="0" r="5715" b="0"/>
+            <wp:docPr id="19" name="Picture 19"/>
+            <wp:cNvGraphicFramePr>
+              <a:graphicFrameLocks xmlns:a="http://schemas.openxmlformats.org/drawingml/2006/main" noChangeAspect="1"/>
+            </wp:cNvGraphicFramePr>
+            <a:graphic xmlns:a="http://schemas.openxmlformats.org/drawingml/2006/main">
+              <a:graphicData uri="http://schemas.openxmlformats.org/drawingml/2006/picture">
+                <pic:pic xmlns:pic="http://schemas.openxmlformats.org/drawingml/2006/picture">
+                  <pic:nvPicPr>
+                    <pic:cNvPr id="1" name=""/>
+                    <pic:cNvPicPr/>
+                  </pic:nvPicPr>
+                  <pic:blipFill>
+                    <a:blip r:embed="rId19"/>
+                    <a:stretch>
+                      <a:fillRect/>
+                    </a:stretch>
+                  </pic:blipFill>
+                  <pic:spPr>
+                    <a:xfrm>
+                      <a:off x="0" y="0"/>
+                      <a:ext cx="2602713" cy="1802712"/>
+                    </a:xfrm>
+                    <a:prstGeom prst="rect">
+                      <a:avLst/>
+                    </a:prstGeom>
+                  </pic:spPr>
+                </pic:pic>
+              </a:graphicData>
+            </a:graphic>
+          </wp:inline>
+        </w:drawing>
+      </w:r>
+      <w:r>
+        <w:t xml:space="preserve"> </w:t>
+      </w:r>
+      <w:r>
+        <w:rPr>
+          <w:noProof/>
+        </w:rPr>
+        <w:drawing>
+          <wp:inline distT="0" distB="0" distL="0" distR="0" wp14:anchorId="17ADC757" wp14:editId="00C51AD1">
+            <wp:extent cx="2578038" cy="1785620"/>
+            <wp:effectExtent l="0" t="0" r="0" b="5080"/>
+            <wp:docPr id="20" name="Picture 20"/>
+            <wp:cNvGraphicFramePr>
+              <a:graphicFrameLocks xmlns:a="http://schemas.openxmlformats.org/drawingml/2006/main" noChangeAspect="1"/>
+            </wp:cNvGraphicFramePr>
+            <a:graphic xmlns:a="http://schemas.openxmlformats.org/drawingml/2006/main">
+              <a:graphicData uri="http://schemas.openxmlformats.org/drawingml/2006/picture">
+                <pic:pic xmlns:pic="http://schemas.openxmlformats.org/drawingml/2006/picture">
+                  <pic:nvPicPr>
+                    <pic:cNvPr id="1" name=""/>
+                    <pic:cNvPicPr/>
+                  </pic:nvPicPr>
+                  <pic:blipFill>
+                    <a:blip r:embed="rId20"/>
+                    <a:stretch>
+                      <a:fillRect/>
+                    </a:stretch>
+                  </pic:blipFill>
+                  <pic:spPr>
+                    <a:xfrm>
+                      <a:off x="0" y="0"/>
+                      <a:ext cx="2604964" cy="1804270"/>
+                    </a:xfrm>
+                    <a:prstGeom prst="rect">
+                      <a:avLst/>
+                    </a:prstGeom>
+                  </pic:spPr>
+                </pic:pic>
+              </a:graphicData>
+            </a:graphic>
+          </wp:inline>
+        </w:drawing>
+      </w:r>
+    </w:p>
+    <w:p>
+      <w:pPr>
+        <w:pStyle w:val="ListParagraph"/>
+        <w:keepLines/>
+        <w:numPr>
+          <w:ilvl w:val="0"/>
+          <w:numId w:val="3"/>
+        </w:numPr>
+        <w:spacing w:after="160" w:line="259" w:lineRule="auto"/>
+      </w:pPr>
+      <w:r>
+        <w:t xml:space="preserve">On </w:t>
+      </w:r>
+      <w:proofErr w:type="gramStart"/>
+      <w:r>
+        <w:t>the  Inversion</w:t>
+      </w:r>
+      <w:proofErr w:type="gramEnd"/>
+      <w:r>
+        <w:t xml:space="preserve"> Controls 1 pane, change PHIREDLAM to 0.0001. Then click OK.</w:t>
+      </w:r>
+      <w:r>
+        <w:br/>
+      </w:r>
+      <w:r>
+        <w:rPr>
+          <w:noProof/>
+        </w:rPr>
+        <w:drawing>
+          <wp:inline distT="0" distB="0" distL="0" distR="0" wp14:anchorId="16661869" wp14:editId="18705188">
+            <wp:extent cx="4148667" cy="2800350"/>
+            <wp:effectExtent l="0" t="0" r="4445" b="0"/>
+            <wp:docPr id="14" name="Picture 14"/>
+            <wp:cNvGraphicFramePr>
+              <a:graphicFrameLocks xmlns:a="http://schemas.openxmlformats.org/drawingml/2006/main" noChangeAspect="1"/>
+            </wp:cNvGraphicFramePr>
+            <a:graphic xmlns:a="http://schemas.openxmlformats.org/drawingml/2006/main">
+              <a:graphicData uri="http://schemas.openxmlformats.org/drawingml/2006/picture">
+                <pic:pic xmlns:pic="http://schemas.openxmlformats.org/drawingml/2006/picture">
+                  <pic:nvPicPr>
+                    <pic:cNvPr id="0" name=""/>
+                    <pic:cNvPicPr/>
+                  </pic:nvPicPr>
+                  <pic:blipFill>
+                    <a:blip r:embed="rId21"/>
+                    <a:stretch>
+                      <a:fillRect/>
+                    </a:stretch>
+                  </pic:blipFill>
+                  <pic:spPr>
+                    <a:xfrm>
+                      <a:off x="0" y="0"/>
+                      <a:ext cx="4148667" cy="2800350"/>
+                    </a:xfrm>
+                    <a:prstGeom prst="rect">
+                      <a:avLst/>
+                    </a:prstGeom>
+                  </pic:spPr>
+                </pic:pic>
+              </a:graphicData>
+            </a:graphic>
+          </wp:inline>
+        </w:drawing>
+      </w:r>
+    </w:p>
+    <w:p>
+      <w:pPr>
+        <w:pStyle w:val="ListParagraph"/>
+        <w:keepLines/>
+        <w:numPr>
+          <w:ilvl w:val="0"/>
+          <w:numId w:val="3"/>
+        </w:numPr>
+        <w:spacing w:after="160" w:line="259" w:lineRule="auto"/>
+      </w:pPr>
+      <w:r>
+        <w:lastRenderedPageBreak/>
+        <w:t xml:space="preserve">Next use three objects to define three observations of flow through the specified head boundary named </w:t>
+      </w:r>
+      <w:proofErr w:type="spellStart"/>
+      <w:r>
+        <w:t>Southern_Stream</w:t>
+      </w:r>
+      <w:proofErr w:type="spellEnd"/>
+      <w:r>
+        <w:t xml:space="preserve"> at the south end of the model. The elevations of this boundary decrease from right to left across the model. The first observation will be in columns 1-10. The second will be in columns 11-31. The third will be in columns 32-46. All the observations are similar except for their names and observation values. All should have an observation time of </w:t>
+      </w:r>
+      <w:r>
+        <w:t>631152000</w:t>
+      </w:r>
+      <w:r>
+        <w:t>. The observed values of the three observation</w:t>
+      </w:r>
+      <w:r>
+        <w:t xml:space="preserve">s from left to right should be </w:t>
+      </w:r>
+      <w:r>
+        <w:noBreakHyphen/>
+      </w:r>
+      <w:r>
+        <w:t xml:space="preserve">0.1, </w:t>
+      </w:r>
+      <w:r>
+        <w:noBreakHyphen/>
+        <w:t xml:space="preserve">0.3, and </w:t>
+      </w:r>
+      <w:r>
+        <w:noBreakHyphen/>
+      </w:r>
+      <w:r>
+        <w:t>0.2.</w:t>
+      </w:r>
+      <w:r>
+        <w:br/>
+      </w:r>
+      <w:r>
+        <w:rPr>
+          <w:noProof/>
+        </w:rPr>
+        <w:drawing>
+          <wp:inline distT="0" distB="0" distL="0" distR="0" wp14:anchorId="08EDCF08" wp14:editId="262C2A35">
+            <wp:extent cx="5035550" cy="3229531"/>
+            <wp:effectExtent l="0" t="0" r="0" b="9525"/>
+            <wp:docPr id="21" name="Picture 21"/>
+            <wp:cNvGraphicFramePr>
+              <a:graphicFrameLocks xmlns:a="http://schemas.openxmlformats.org/drawingml/2006/main" noChangeAspect="1"/>
+            </wp:cNvGraphicFramePr>
+            <a:graphic xmlns:a="http://schemas.openxmlformats.org/drawingml/2006/main">
+              <a:graphicData uri="http://schemas.openxmlformats.org/drawingml/2006/picture">
+                <pic:pic xmlns:pic="http://schemas.openxmlformats.org/drawingml/2006/picture">
+                  <pic:nvPicPr>
+                    <pic:cNvPr id="1" name=""/>
+                    <pic:cNvPicPr/>
+                  </pic:nvPicPr>
+                  <pic:blipFill>
+                    <a:blip r:embed="rId22"/>
+                    <a:stretch>
+                      <a:fillRect/>
+                    </a:stretch>
+                  </pic:blipFill>
+                  <pic:spPr>
+                    <a:xfrm>
+                      <a:off x="0" y="0"/>
+                      <a:ext cx="5043906" cy="3234890"/>
+                    </a:xfrm>
+                    <a:prstGeom prst="rect">
+                      <a:avLst/>
+                    </a:prstGeom>
+                  </pic:spPr>
+                </pic:pic>
+              </a:graphicData>
+            </a:graphic>
+          </wp:inline>
+        </w:drawing>
+      </w:r>
+    </w:p>
+    <w:p>
+      <w:pPr>
+        <w:pStyle w:val="ListParagraph"/>
+        <w:keepLines/>
+        <w:numPr>
+          <w:ilvl w:val="0"/>
+          <w:numId w:val="3"/>
+        </w:numPr>
+        <w:spacing w:after="160" w:line="259" w:lineRule="auto"/>
+      </w:pPr>
+      <w:r>
+        <w:lastRenderedPageBreak/>
+        <w:t xml:space="preserve">Select </w:t>
+      </w:r>
+      <w:proofErr w:type="spellStart"/>
+      <w:r>
+        <w:rPr>
+          <w:b/>
+          <w:bCs/>
+        </w:rPr>
+        <w:t>Model|Manage</w:t>
+      </w:r>
+      <w:proofErr w:type="spellEnd"/>
+      <w:r>
+        <w:rPr>
+          <w:b/>
+          <w:bCs/>
+        </w:rPr>
+        <w:t xml:space="preserve"> Parameters</w:t>
+      </w:r>
+      <w:r>
+        <w:t xml:space="preserve"> and create a new Array parameter and a new parameter and two new parameter groups. Assign the parameters and parameter groups the values shown below.</w:t>
+      </w:r>
+      <w:r>
+        <w:br/>
+      </w:r>
+      <w:r>
+        <w:rPr>
+          <w:noProof/>
+        </w:rPr>
+        <w:drawing>
+          <wp:inline distT="0" distB="0" distL="0" distR="0" wp14:anchorId="6C0FB145" wp14:editId="3110A009">
+            <wp:extent cx="5943600" cy="1814830"/>
+            <wp:effectExtent l="0" t="0" r="0" b="0"/>
+            <wp:docPr id="33" name="Picture 33"/>
+            <wp:cNvGraphicFramePr>
+              <a:graphicFrameLocks xmlns:a="http://schemas.openxmlformats.org/drawingml/2006/main" noChangeAspect="1"/>
+            </wp:cNvGraphicFramePr>
+            <a:graphic xmlns:a="http://schemas.openxmlformats.org/drawingml/2006/main">
+              <a:graphicData uri="http://schemas.openxmlformats.org/drawingml/2006/picture">
+                <pic:pic xmlns:pic="http://schemas.openxmlformats.org/drawingml/2006/picture">
+                  <pic:nvPicPr>
+                    <pic:cNvPr id="1" name=""/>
+                    <pic:cNvPicPr/>
+                  </pic:nvPicPr>
+                  <pic:blipFill>
+                    <a:blip r:embed="rId23"/>
+                    <a:stretch>
+                      <a:fillRect/>
+                    </a:stretch>
+                  </pic:blipFill>
+                  <pic:spPr>
+                    <a:xfrm>
+                      <a:off x="0" y="0"/>
+                      <a:ext cx="5943600" cy="1814830"/>
+                    </a:xfrm>
+                    <a:prstGeom prst="rect">
+                      <a:avLst/>
+                    </a:prstGeom>
+                  </pic:spPr>
+                </pic:pic>
+              </a:graphicData>
+            </a:graphic>
+          </wp:inline>
+        </w:drawing>
+      </w:r>
+      <w:r>
+        <w:br/>
+      </w:r>
+      <w:r>
+        <w:rPr>
+          <w:noProof/>
+        </w:rPr>
+        <w:drawing>
+          <wp:inline distT="0" distB="0" distL="0" distR="0" wp14:anchorId="65D85401" wp14:editId="371BA94B">
+            <wp:extent cx="5943600" cy="1814830"/>
+            <wp:effectExtent l="0" t="0" r="0" b="0"/>
+            <wp:docPr id="34" name="Picture 34"/>
+            <wp:cNvGraphicFramePr>
+              <a:graphicFrameLocks xmlns:a="http://schemas.openxmlformats.org/drawingml/2006/main" noChangeAspect="1"/>
+            </wp:cNvGraphicFramePr>
+            <a:graphic xmlns:a="http://schemas.openxmlformats.org/drawingml/2006/main">
+              <a:graphicData uri="http://schemas.openxmlformats.org/drawingml/2006/picture">
+                <pic:pic xmlns:pic="http://schemas.openxmlformats.org/drawingml/2006/picture">
+                  <pic:nvPicPr>
+                    <pic:cNvPr id="1" name=""/>
+                    <pic:cNvPicPr/>
+                  </pic:nvPicPr>
+                  <pic:blipFill>
+                    <a:blip r:embed="rId24"/>
+                    <a:stretch>
+                      <a:fillRect/>
+                    </a:stretch>
+                  </pic:blipFill>
+                  <pic:spPr>
+                    <a:xfrm>
+                      <a:off x="0" y="0"/>
+                      <a:ext cx="5943600" cy="1814830"/>
+                    </a:xfrm>
+                    <a:prstGeom prst="rect">
+                      <a:avLst/>
+                    </a:prstGeom>
+                  </pic:spPr>
+                </pic:pic>
+              </a:graphicData>
+            </a:graphic>
+          </wp:inline>
+        </w:drawing>
+      </w:r>
+    </w:p>
+    <w:p>
+      <w:pPr>
+        <w:pStyle w:val="ListParagraph"/>
+        <w:keepLines/>
+        <w:numPr>
+          <w:ilvl w:val="0"/>
+          <w:numId w:val="3"/>
+        </w:numPr>
+        <w:spacing w:after="160" w:line="259" w:lineRule="auto"/>
+      </w:pPr>
+      <w:r>
+        <w:t xml:space="preserve">Select </w:t>
+      </w:r>
+      <w:proofErr w:type="spellStart"/>
+      <w:r>
+        <w:rPr>
+          <w:b/>
+          <w:bCs/>
+        </w:rPr>
+        <w:t>Data|Edit</w:t>
+      </w:r>
+      <w:proofErr w:type="spellEnd"/>
+      <w:r>
+        <w:rPr>
+          <w:b/>
+          <w:bCs/>
+        </w:rPr>
+        <w:t xml:space="preserve"> Data Sets…</w:t>
+      </w:r>
+      <w:r>
+        <w:t xml:space="preserve"> For the </w:t>
+      </w:r>
+      <w:proofErr w:type="spellStart"/>
+      <w:r>
+        <w:rPr>
+          <w:b/>
+          <w:bCs/>
+        </w:rPr>
+        <w:t>Kx</w:t>
+      </w:r>
+      <w:proofErr w:type="spellEnd"/>
+      <w:r>
+        <w:t xml:space="preserve"> data set, check the </w:t>
+      </w:r>
+      <w:r>
+        <w:rPr>
+          <w:b/>
+          <w:bCs/>
+        </w:rPr>
+        <w:t>PEST Parameters used</w:t>
+      </w:r>
+      <w:r>
+        <w:t xml:space="preserve"> check box. Then click the </w:t>
+      </w:r>
+      <w:r>
+        <w:rPr>
+          <w:b/>
+          <w:bCs/>
+        </w:rPr>
+        <w:t>Apply</w:t>
+      </w:r>
+      <w:r>
+        <w:t xml:space="preserve"> button</w:t>
+      </w:r>
+      <w:r>
+        <w:br/>
+      </w:r>
+      <w:r>
+        <w:rPr>
+          <w:noProof/>
+        </w:rPr>
+        <w:drawing>
+          <wp:inline distT="0" distB="0" distL="0" distR="0" wp14:anchorId="4BFC7D94" wp14:editId="306A84FD">
+            <wp:extent cx="2961574" cy="2298700"/>
+            <wp:effectExtent l="0" t="0" r="0" b="6350"/>
+            <wp:docPr id="27" name="Picture 27"/>
+            <wp:cNvGraphicFramePr>
+              <a:graphicFrameLocks xmlns:a="http://schemas.openxmlformats.org/drawingml/2006/main" noChangeAspect="1"/>
+            </wp:cNvGraphicFramePr>
+            <a:graphic xmlns:a="http://schemas.openxmlformats.org/drawingml/2006/main">
+              <a:graphicData uri="http://schemas.openxmlformats.org/drawingml/2006/picture">
+                <pic:pic xmlns:pic="http://schemas.openxmlformats.org/drawingml/2006/picture">
+                  <pic:nvPicPr>
+                    <pic:cNvPr id="1" name=""/>
+                    <pic:cNvPicPr/>
+                  </pic:nvPicPr>
+                  <pic:blipFill>
+                    <a:blip r:embed="rId25"/>
+                    <a:stretch>
+                      <a:fillRect/>
+                    </a:stretch>
+                  </pic:blipFill>
+                  <pic:spPr>
+                    <a:xfrm>
+                      <a:off x="0" y="0"/>
+                      <a:ext cx="2975798" cy="2309740"/>
+                    </a:xfrm>
+                    <a:prstGeom prst="rect">
+                      <a:avLst/>
+                    </a:prstGeom>
+                  </pic:spPr>
+                </pic:pic>
+              </a:graphicData>
+            </a:graphic>
+          </wp:inline>
+        </w:drawing>
+      </w:r>
+    </w:p>
+    <w:p>
+      <w:pPr>
+        <w:pStyle w:val="ListParagraph"/>
+        <w:keepLines/>
+        <w:numPr>
+          <w:ilvl w:val="0"/>
+          <w:numId w:val="3"/>
+        </w:numPr>
+        <w:spacing w:after="160" w:line="259" w:lineRule="auto"/>
+      </w:pPr>
+      <w:r>
+        <w:lastRenderedPageBreak/>
+        <w:t xml:space="preserve">Set the </w:t>
+      </w:r>
+      <w:r>
+        <w:rPr>
+          <w:b/>
+          <w:bCs/>
+        </w:rPr>
+        <w:t>Default formula</w:t>
+      </w:r>
+      <w:r>
+        <w:t xml:space="preserve"> for the new </w:t>
+      </w:r>
+      <w:proofErr w:type="spellStart"/>
+      <w:r>
+        <w:t>Kx_Parameter_Names</w:t>
+      </w:r>
+      <w:proofErr w:type="spellEnd"/>
+      <w:r>
+        <w:t xml:space="preserve"> data set to HK_1. In the Formula editor, note that HK_1 is a global variable. By setting the </w:t>
+      </w:r>
+      <w:r>
+        <w:rPr>
+          <w:b/>
+          <w:bCs/>
+        </w:rPr>
+        <w:t>Default formula</w:t>
+      </w:r>
+      <w:r>
+        <w:t xml:space="preserve"> to HK_1, we are saying that HK_1 will be applied to every cell for the </w:t>
+      </w:r>
+      <w:proofErr w:type="spellStart"/>
+      <w:r>
+        <w:t>Kx</w:t>
+      </w:r>
+      <w:proofErr w:type="spellEnd"/>
+      <w:r>
+        <w:t xml:space="preserve"> data set or more precisely, that the pilot points associated with HK_1 will be used to assign the value of every cell during the model calibration. Click the Apply button to close the </w:t>
+      </w:r>
+      <w:r>
+        <w:rPr>
+          <w:b/>
+          <w:bCs/>
+        </w:rPr>
+        <w:t>Data Sets</w:t>
+      </w:r>
+      <w:r>
+        <w:t xml:space="preserve"> dialog box.</w:t>
+      </w:r>
+      <w:r>
+        <w:br/>
+      </w:r>
+      <w:r>
+        <w:rPr>
+          <w:noProof/>
+        </w:rPr>
+        <w:drawing>
+          <wp:inline distT="0" distB="0" distL="0" distR="0" wp14:anchorId="23FEE7D6" wp14:editId="0510BDC9">
+            <wp:extent cx="2457450" cy="1907413"/>
+            <wp:effectExtent l="0" t="0" r="0" b="0"/>
+            <wp:docPr id="29" name="Picture 29"/>
+            <wp:cNvGraphicFramePr>
+              <a:graphicFrameLocks xmlns:a="http://schemas.openxmlformats.org/drawingml/2006/main" noChangeAspect="1"/>
+            </wp:cNvGraphicFramePr>
+            <a:graphic xmlns:a="http://schemas.openxmlformats.org/drawingml/2006/main">
+              <a:graphicData uri="http://schemas.openxmlformats.org/drawingml/2006/picture">
+                <pic:pic xmlns:pic="http://schemas.openxmlformats.org/drawingml/2006/picture">
+                  <pic:nvPicPr>
+                    <pic:cNvPr id="1" name=""/>
+                    <pic:cNvPicPr/>
+                  </pic:nvPicPr>
+                  <pic:blipFill>
+                    <a:blip r:embed="rId26"/>
+                    <a:stretch>
+                      <a:fillRect/>
+                    </a:stretch>
+                  </pic:blipFill>
+                  <pic:spPr>
+                    <a:xfrm>
+                      <a:off x="0" y="0"/>
+                      <a:ext cx="2483671" cy="1927765"/>
+                    </a:xfrm>
+                    <a:prstGeom prst="rect">
+                      <a:avLst/>
+                    </a:prstGeom>
+                  </pic:spPr>
+                </pic:pic>
+              </a:graphicData>
+            </a:graphic>
+          </wp:inline>
+        </w:drawing>
+      </w:r>
+      <w:r>
+        <w:t xml:space="preserve"> </w:t>
+      </w:r>
+      <w:r>
+        <w:rPr>
+          <w:noProof/>
+        </w:rPr>
+        <w:drawing>
+          <wp:inline distT="0" distB="0" distL="0" distR="0" wp14:anchorId="6E4D7A1B" wp14:editId="2D525B34">
+            <wp:extent cx="2876550" cy="1906022"/>
+            <wp:effectExtent l="0" t="0" r="0" b="0"/>
+            <wp:docPr id="30" name="Picture 30"/>
+            <wp:cNvGraphicFramePr>
+              <a:graphicFrameLocks xmlns:a="http://schemas.openxmlformats.org/drawingml/2006/main" noChangeAspect="1"/>
+            </wp:cNvGraphicFramePr>
+            <a:graphic xmlns:a="http://schemas.openxmlformats.org/drawingml/2006/main">
+              <a:graphicData uri="http://schemas.openxmlformats.org/drawingml/2006/picture">
+                <pic:pic xmlns:pic="http://schemas.openxmlformats.org/drawingml/2006/picture">
+                  <pic:nvPicPr>
+                    <pic:cNvPr id="1" name=""/>
+                    <pic:cNvPicPr/>
+                  </pic:nvPicPr>
+                  <pic:blipFill>
+                    <a:blip r:embed="rId27"/>
+                    <a:stretch>
+                      <a:fillRect/>
+                    </a:stretch>
+                  </pic:blipFill>
+                  <pic:spPr>
+                    <a:xfrm>
+                      <a:off x="0" y="0"/>
+                      <a:ext cx="2912820" cy="1930055"/>
+                    </a:xfrm>
+                    <a:prstGeom prst="rect">
+                      <a:avLst/>
+                    </a:prstGeom>
+                  </pic:spPr>
+                </pic:pic>
+              </a:graphicData>
+            </a:graphic>
+          </wp:inline>
+        </w:drawing>
+      </w:r>
+    </w:p>
+    <w:p>
+      <w:pPr>
+        <w:pStyle w:val="ListParagraph"/>
+        <w:keepLines/>
+        <w:numPr>
+          <w:ilvl w:val="0"/>
+          <w:numId w:val="3"/>
+        </w:numPr>
+        <w:spacing w:after="160" w:line="259" w:lineRule="auto"/>
+      </w:pPr>
+      <w:r>
+        <w:t xml:space="preserve">Select </w:t>
+      </w:r>
+      <w:proofErr w:type="spellStart"/>
+      <w:r>
+        <w:rPr>
+          <w:b/>
+          <w:bCs/>
+        </w:rPr>
+        <w:t>Model|Pest</w:t>
+      </w:r>
+      <w:proofErr w:type="spellEnd"/>
+      <w:r>
+        <w:rPr>
+          <w:b/>
+          <w:bCs/>
+        </w:rPr>
+        <w:t xml:space="preserve"> Properties</w:t>
+      </w:r>
+      <w:r>
+        <w:t xml:space="preserve"> and delete all the Observation groups except </w:t>
+      </w:r>
+      <w:proofErr w:type="spellStart"/>
+      <w:r>
+        <w:t>CHOB_flows</w:t>
+      </w:r>
+      <w:proofErr w:type="spellEnd"/>
+      <w:r>
+        <w:t xml:space="preserve">. The easiest way to do this is by changing the </w:t>
+      </w:r>
+      <w:r>
+        <w:rPr>
+          <w:b/>
+          <w:bCs/>
+        </w:rPr>
+        <w:t>Number of observation groups</w:t>
+      </w:r>
+      <w:r>
+        <w:t xml:space="preserve">. Then click the </w:t>
+      </w:r>
+      <w:r>
+        <w:rPr>
+          <w:b/>
+          <w:bCs/>
+        </w:rPr>
+        <w:t>OK</w:t>
+      </w:r>
+      <w:r>
+        <w:t xml:space="preserve"> button.</w:t>
+      </w:r>
+      <w:r>
+        <w:br/>
+      </w:r>
+      <w:r>
+        <w:rPr>
+          <w:noProof/>
+        </w:rPr>
+        <w:drawing>
+          <wp:inline distT="0" distB="0" distL="0" distR="0" wp14:anchorId="46D68144" wp14:editId="2E29DF00">
+            <wp:extent cx="3797300" cy="2630117"/>
+            <wp:effectExtent l="0" t="0" r="0" b="0"/>
+            <wp:docPr id="32" name="Picture 32"/>
+            <wp:cNvGraphicFramePr>
+              <a:graphicFrameLocks xmlns:a="http://schemas.openxmlformats.org/drawingml/2006/main" noChangeAspect="1"/>
+            </wp:cNvGraphicFramePr>
+            <a:graphic xmlns:a="http://schemas.openxmlformats.org/drawingml/2006/main">
+              <a:graphicData uri="http://schemas.openxmlformats.org/drawingml/2006/picture">
+                <pic:pic xmlns:pic="http://schemas.openxmlformats.org/drawingml/2006/picture">
+                  <pic:nvPicPr>
+                    <pic:cNvPr id="1" name=""/>
+                    <pic:cNvPicPr/>
+                  </pic:nvPicPr>
+                  <pic:blipFill>
+                    <a:blip r:embed="rId28"/>
+                    <a:stretch>
+                      <a:fillRect/>
+                    </a:stretch>
+                  </pic:blipFill>
+                  <pic:spPr>
+                    <a:xfrm>
+                      <a:off x="0" y="0"/>
+                      <a:ext cx="3808252" cy="2637703"/>
+                    </a:xfrm>
+                    <a:prstGeom prst="rect">
+                      <a:avLst/>
+                    </a:prstGeom>
+                  </pic:spPr>
+                </pic:pic>
+              </a:graphicData>
+            </a:graphic>
+          </wp:inline>
+        </w:drawing>
+      </w:r>
+    </w:p>
+    <w:p>
+      <w:pPr>
+        <w:pStyle w:val="ListParagraph"/>
+        <w:keepLines/>
+        <w:numPr>
+          <w:ilvl w:val="0"/>
+          <w:numId w:val="3"/>
+        </w:numPr>
+        <w:spacing w:after="160" w:line="259" w:lineRule="auto"/>
+      </w:pPr>
+      <w:r>
+        <w:lastRenderedPageBreak/>
+        <w:t>Save your model.</w:t>
+      </w:r>
+    </w:p>
+    <w:p>
+      <w:pPr>
+        <w:pStyle w:val="ListParagraph"/>
+        <w:keepLines/>
+        <w:numPr>
+          <w:ilvl w:val="0"/>
+          <w:numId w:val="3"/>
+        </w:numPr>
+        <w:spacing w:after="160" w:line="259" w:lineRule="auto"/>
+      </w:pPr>
+      <w:r>
+        <w:t xml:space="preserve">Select </w:t>
+      </w:r>
+      <w:proofErr w:type="spellStart"/>
+      <w:r>
+        <w:rPr>
+          <w:b/>
+          <w:bCs/>
+        </w:rPr>
+        <w:t>File|Export|MODFLOW</w:t>
+      </w:r>
+      <w:proofErr w:type="spellEnd"/>
+      <w:r>
+        <w:rPr>
+          <w:b/>
+          <w:bCs/>
+        </w:rPr>
+        <w:t xml:space="preserve"> 6 input files</w:t>
+      </w:r>
+      <w:r>
+        <w:t xml:space="preserve"> to run MODFLOW 6.</w:t>
+      </w:r>
+    </w:p>
+    <w:p>
+      <w:pPr>
+        <w:pStyle w:val="ListParagraph"/>
+        <w:keepLines/>
+        <w:numPr>
+          <w:ilvl w:val="0"/>
+          <w:numId w:val="3"/>
+        </w:numPr>
+        <w:spacing w:after="160" w:line="259" w:lineRule="auto"/>
+      </w:pPr>
+      <w:r>
+        <w:t xml:space="preserve">When MODFLOW is finished running and after closing </w:t>
+      </w:r>
+      <w:proofErr w:type="spellStart"/>
+      <w:r>
+        <w:t>ModelMonitor</w:t>
+      </w:r>
+      <w:proofErr w:type="spellEnd"/>
+      <w:r>
+        <w:t>, examine the command line window to make sure that everything ran properly. If anything went wrong, you will need to figure out how to correct the problem.</w:t>
+      </w:r>
+      <w:r>
+        <w:br/>
+      </w:r>
+      <w:r>
+        <w:rPr>
+          <w:noProof/>
+        </w:rPr>
+        <w:drawing>
+          <wp:inline distT="0" distB="0" distL="0" distR="0" wp14:anchorId="77F35C1C" wp14:editId="4E21995A">
+            <wp:extent cx="5321300" cy="3023931"/>
+            <wp:effectExtent l="0" t="0" r="0" b="5080"/>
+            <wp:docPr id="36" name="Picture 36"/>
+            <wp:cNvGraphicFramePr>
+              <a:graphicFrameLocks xmlns:a="http://schemas.openxmlformats.org/drawingml/2006/main" noChangeAspect="1"/>
+            </wp:cNvGraphicFramePr>
+            <a:graphic xmlns:a="http://schemas.openxmlformats.org/drawingml/2006/main">
+              <a:graphicData uri="http://schemas.openxmlformats.org/drawingml/2006/picture">
+                <pic:pic xmlns:pic="http://schemas.openxmlformats.org/drawingml/2006/picture">
+                  <pic:nvPicPr>
+                    <pic:cNvPr id="1" name=""/>
+                    <pic:cNvPicPr/>
+                  </pic:nvPicPr>
+                  <pic:blipFill>
+                    <a:blip r:embed="rId29"/>
+                    <a:stretch>
+                      <a:fillRect/>
+                    </a:stretch>
+                  </pic:blipFill>
+                  <pic:spPr>
+                    <a:xfrm>
+                      <a:off x="0" y="0"/>
+                      <a:ext cx="5346085" cy="3038015"/>
+                    </a:xfrm>
+                    <a:prstGeom prst="rect">
+                      <a:avLst/>
+                    </a:prstGeom>
+                  </pic:spPr>
+                </pic:pic>
+              </a:graphicData>
+            </a:graphic>
+          </wp:inline>
+        </w:drawing>
+      </w:r>
+    </w:p>
+    <w:p>
+      <w:pPr>
+        <w:pStyle w:val="ListParagraph"/>
+        <w:keepLines/>
+        <w:numPr>
+          <w:ilvl w:val="0"/>
+          <w:numId w:val="3"/>
+        </w:numPr>
+        <w:spacing w:after="160" w:line="259" w:lineRule="auto"/>
+      </w:pPr>
+      <w:r>
+        <w:t xml:space="preserve">In the directory where you exported the model input files, there is a file named </w:t>
+      </w:r>
+      <w:r>
+        <w:t>RunPestChek.bat</w:t>
+      </w:r>
+      <w:r>
+        <w:t>. Double-click on it to run it. If PESTCHEK reports any errors, you will need to figure out what went wrong based on the error messages reported by PESTCHEK.</w:t>
+      </w:r>
+      <w:r>
+        <w:br/>
+      </w:r>
+      <w:r>
+        <w:rPr>
+          <w:noProof/>
+        </w:rPr>
+        <w:drawing>
+          <wp:inline distT="0" distB="0" distL="0" distR="0" wp14:anchorId="2D590F93" wp14:editId="4CB755E4">
+            <wp:extent cx="5943600" cy="3377565"/>
+            <wp:effectExtent l="0" t="0" r="0" b="0"/>
+            <wp:docPr id="37" name="Picture 37"/>
+            <wp:cNvGraphicFramePr>
+              <a:graphicFrameLocks xmlns:a="http://schemas.openxmlformats.org/drawingml/2006/main" noChangeAspect="1"/>
+            </wp:cNvGraphicFramePr>
+            <a:graphic xmlns:a="http://schemas.openxmlformats.org/drawingml/2006/main">
+              <a:graphicData uri="http://schemas.openxmlformats.org/drawingml/2006/picture">
+                <pic:pic xmlns:pic="http://schemas.openxmlformats.org/drawingml/2006/picture">
+                  <pic:nvPicPr>
+                    <pic:cNvPr id="1" name=""/>
+                    <pic:cNvPicPr/>
+                  </pic:nvPicPr>
+                  <pic:blipFill>
+                    <a:blip r:embed="rId30"/>
+                    <a:stretch>
+                      <a:fillRect/>
+                    </a:stretch>
+                  </pic:blipFill>
+                  <pic:spPr>
+                    <a:xfrm>
+                      <a:off x="0" y="0"/>
+                      <a:ext cx="5943600" cy="3377565"/>
+                    </a:xfrm>
+                    <a:prstGeom prst="rect">
+                      <a:avLst/>
+                    </a:prstGeom>
+                  </pic:spPr>
+                </pic:pic>
+              </a:graphicData>
+            </a:graphic>
+          </wp:inline>
+        </w:drawing>
+      </w:r>
+    </w:p>
+    <w:p>
+      <w:pPr>
+        <w:pStyle w:val="ListParagraph"/>
+        <w:keepLines/>
+        <w:numPr>
+          <w:ilvl w:val="0"/>
+          <w:numId w:val="3"/>
+        </w:numPr>
+        <w:spacing w:after="160" w:line="259" w:lineRule="auto"/>
+      </w:pPr>
+      <w:r>
+        <w:lastRenderedPageBreak/>
+        <w:t>If PESTCHEK reports that no errors were encountered, you can start running PEST by double-clicking on another file named RunPest.bat. This will start the model calibration process and may take several hours to run.</w:t>
+      </w:r>
+    </w:p>
+    <w:p>
+      <w:pPr>
+        <w:pStyle w:val="ListParagraph"/>
+        <w:keepLines/>
+        <w:numPr>
+          <w:ilvl w:val="0"/>
+          <w:numId w:val="3"/>
+        </w:numPr>
+        <w:spacing w:after="160" w:line="259" w:lineRule="auto"/>
+      </w:pPr>
+      <w:r>
+        <w:t xml:space="preserve">When PEST has finished running, select </w:t>
+      </w:r>
+      <w:proofErr w:type="spellStart"/>
+      <w:r>
+        <w:rPr>
+          <w:b/>
+          <w:bCs/>
+        </w:rPr>
+        <w:t>File|Import|Gridded</w:t>
+      </w:r>
+      <w:proofErr w:type="spellEnd"/>
+      <w:r>
+        <w:rPr>
+          <w:b/>
+          <w:bCs/>
+        </w:rPr>
+        <w:t xml:space="preserve"> Data Files</w:t>
+      </w:r>
+      <w:r>
+        <w:t>. Click</w:t>
+      </w:r>
+      <w:r>
+        <w:t xml:space="preserve"> the </w:t>
+      </w:r>
+      <w:r>
+        <w:rPr>
+          <w:b/>
+          <w:bCs/>
+        </w:rPr>
+        <w:t>Open files</w:t>
+      </w:r>
+      <w:r>
+        <w:t xml:space="preserve"> button and select the </w:t>
+      </w:r>
+      <w:r>
+        <w:t>rma.npf.Kx_1.txt</w:t>
+      </w:r>
+      <w:r>
+        <w:t xml:space="preserve"> file in the arrays directory within the directory where you ran the model. Click OK to import the data.</w:t>
+      </w:r>
+      <w:r>
+        <w:br/>
+      </w:r>
+      <w:r>
+        <w:rPr>
+          <w:noProof/>
+        </w:rPr>
+        <w:drawing>
+          <wp:inline distT="0" distB="0" distL="0" distR="0" wp14:anchorId="2F3B3546" wp14:editId="0D778970">
+            <wp:extent cx="3149600" cy="1750646"/>
+            <wp:effectExtent l="0" t="0" r="0" b="2540"/>
+            <wp:docPr id="38" name="Picture 38"/>
+            <wp:cNvGraphicFramePr>
+              <a:graphicFrameLocks xmlns:a="http://schemas.openxmlformats.org/drawingml/2006/main" noChangeAspect="1"/>
+            </wp:cNvGraphicFramePr>
+            <a:graphic xmlns:a="http://schemas.openxmlformats.org/drawingml/2006/main">
+              <a:graphicData uri="http://schemas.openxmlformats.org/drawingml/2006/picture">
+                <pic:pic xmlns:pic="http://schemas.openxmlformats.org/drawingml/2006/picture">
+                  <pic:nvPicPr>
+                    <pic:cNvPr id="1" name=""/>
+                    <pic:cNvPicPr/>
+                  </pic:nvPicPr>
+                  <pic:blipFill>
+                    <a:blip r:embed="rId31"/>
+                    <a:stretch>
+                      <a:fillRect/>
+                    </a:stretch>
+                  </pic:blipFill>
+                  <pic:spPr>
+                    <a:xfrm>
+                      <a:off x="0" y="0"/>
+                      <a:ext cx="3173802" cy="1764099"/>
+                    </a:xfrm>
+                    <a:prstGeom prst="rect">
+                      <a:avLst/>
+                    </a:prstGeom>
+                  </pic:spPr>
+                </pic:pic>
+              </a:graphicData>
+            </a:graphic>
+          </wp:inline>
+        </w:drawing>
+      </w:r>
+    </w:p>
+    <w:p>
+      <w:pPr>
+        <w:pStyle w:val="ListParagraph"/>
+        <w:keepLines/>
+        <w:numPr>
+          <w:ilvl w:val="0"/>
+          <w:numId w:val="3"/>
+        </w:numPr>
+        <w:spacing w:after="160" w:line="259" w:lineRule="auto"/>
+      </w:pPr>
+      <w:r>
+        <w:t xml:space="preserve">If you </w:t>
+      </w:r>
+      <w:r>
+        <w:t>color the grid with</w:t>
+      </w:r>
+      <w:r>
+        <w:t xml:space="preserve"> the new data set, the results should look similar to the following.</w:t>
+      </w:r>
+      <w:r>
+        <w:br/>
+      </w:r>
+      <w:r>
+        <w:rPr>
+          <w:noProof/>
+        </w:rPr>
+        <w:drawing>
+          <wp:inline distT="0" distB="0" distL="0" distR="0" wp14:anchorId="134D19DD" wp14:editId="05BDCB61">
+            <wp:extent cx="4514850" cy="2565168"/>
+            <wp:effectExtent l="0" t="0" r="0" b="6985"/>
+            <wp:docPr id="15" name="Picture 15"/>
+            <wp:cNvGraphicFramePr>
+              <a:graphicFrameLocks xmlns:a="http://schemas.openxmlformats.org/drawingml/2006/main" noChangeAspect="1"/>
+            </wp:cNvGraphicFramePr>
+            <a:graphic xmlns:a="http://schemas.openxmlformats.org/drawingml/2006/main">
+              <a:graphicData uri="http://schemas.openxmlformats.org/drawingml/2006/picture">
+                <pic:pic xmlns:pic="http://schemas.openxmlformats.org/drawingml/2006/picture">
+                  <pic:nvPicPr>
+                    <pic:cNvPr id="0" name=""/>
+                    <pic:cNvPicPr/>
+                  </pic:nvPicPr>
+                  <pic:blipFill>
+                    <a:blip r:embed="rId32"/>
+                    <a:stretch>
+                      <a:fillRect/>
+                    </a:stretch>
+                  </pic:blipFill>
+                  <pic:spPr>
+                    <a:xfrm>
+                      <a:off x="0" y="0"/>
+                      <a:ext cx="4518461" cy="2567220"/>
+                    </a:xfrm>
+                    <a:prstGeom prst="rect">
+                      <a:avLst/>
+                    </a:prstGeom>
+                  </pic:spPr>
+                </pic:pic>
+              </a:graphicData>
+            </a:graphic>
+          </wp:inline>
+        </w:drawing>
+      </w:r>
+    </w:p>
+    <w:p>
+      <w:pPr>
+        <w:pStyle w:val="ListParagraph"/>
+        <w:keepLines/>
+        <w:numPr>
+          <w:ilvl w:val="0"/>
+          <w:numId w:val="3"/>
+        </w:numPr>
+        <w:spacing w:after="160" w:line="259" w:lineRule="auto"/>
+      </w:pPr>
+      <w:r>
+        <w:rPr>
+          <w:noProof/>
+        </w:rPr>
+        <w:lastRenderedPageBreak/>
+        <w:t>By default two types of prior information are included in this model: Initial Value prior information and Within Layer Continuity prior information. Between Layer prior information is not included because the model only has one layer. To see what effect they have, you can deactivate them and run PEST again. Without the prior information the hydraulic conductivities have a much different distribution as shown below.</w:t>
+      </w:r>
+      <w:r>
+        <w:rPr>
+          <w:noProof/>
+        </w:rPr>
+        <w:br/>
+      </w:r>
+      <w:r>
+        <w:rPr>
+          <w:noProof/>
+        </w:rPr>
+        <w:drawing>
+          <wp:inline distT="0" distB="0" distL="0" distR="0" wp14:anchorId="373AC19F" wp14:editId="26A93D46">
+            <wp:extent cx="4943475" cy="2808696"/>
+            <wp:effectExtent l="0" t="0" r="0" b="0"/>
+            <wp:docPr id="16" name="Picture 16"/>
+            <wp:cNvGraphicFramePr>
+              <a:graphicFrameLocks xmlns:a="http://schemas.openxmlformats.org/drawingml/2006/main" noChangeAspect="1"/>
+            </wp:cNvGraphicFramePr>
+            <a:graphic xmlns:a="http://schemas.openxmlformats.org/drawingml/2006/main">
+              <a:graphicData uri="http://schemas.openxmlformats.org/drawingml/2006/picture">
+                <pic:pic xmlns:pic="http://schemas.openxmlformats.org/drawingml/2006/picture">
+                  <pic:nvPicPr>
+                    <pic:cNvPr id="0" name=""/>
+                    <pic:cNvPicPr/>
+                  </pic:nvPicPr>
+                  <pic:blipFill>
+                    <a:blip r:embed="rId33"/>
+                    <a:stretch>
+                      <a:fillRect/>
+                    </a:stretch>
+                  </pic:blipFill>
+                  <pic:spPr>
+                    <a:xfrm>
+                      <a:off x="0" y="0"/>
+                      <a:ext cx="4947429" cy="2810942"/>
+                    </a:xfrm>
+                    <a:prstGeom prst="rect">
+                      <a:avLst/>
+                    </a:prstGeom>
+                  </pic:spPr>
+                </pic:pic>
+              </a:graphicData>
+            </a:graphic>
+          </wp:inline>
+        </w:drawing>
+      </w:r>
+    </w:p>
+    <w:p>
+      <w:pPr>
+        <w:pStyle w:val="ListParagraph"/>
+        <w:keepLines/>
+        <w:numPr>
+          <w:ilvl w:val="0"/>
+          <w:numId w:val="3"/>
+        </w:numPr>
+        <w:spacing w:after="160" w:line="259" w:lineRule="auto"/>
+      </w:pPr>
+      <w:r>
+        <w:rPr>
+          <w:noProof/>
+        </w:rPr>
+        <w:t>Reactivate the prior information and change the mode to regularization.</w:t>
+      </w:r>
+      <w:r>
+        <w:rPr>
+          <w:noProof/>
+        </w:rPr>
+        <w:t xml:space="preserve"> After running PEST, the hydraulic conductivities genrated by PEST should look similar to the image below.</w:t>
+      </w:r>
+      <w:r>
+        <w:rPr>
+          <w:noProof/>
+        </w:rPr>
+        <w:br/>
+      </w:r>
+      <w:r>
+        <w:rPr>
+          <w:noProof/>
+        </w:rPr>
+        <w:drawing>
+          <wp:inline distT="0" distB="0" distL="0" distR="0" wp14:anchorId="3ACE3D52" wp14:editId="21B73F6B">
+            <wp:extent cx="4600575" cy="2613873"/>
+            <wp:effectExtent l="0" t="0" r="0" b="0"/>
+            <wp:docPr id="17" name="Picture 17"/>
+            <wp:cNvGraphicFramePr>
+              <a:graphicFrameLocks xmlns:a="http://schemas.openxmlformats.org/drawingml/2006/main" noChangeAspect="1"/>
+            </wp:cNvGraphicFramePr>
+            <a:graphic xmlns:a="http://schemas.openxmlformats.org/drawingml/2006/main">
+              <a:graphicData uri="http://schemas.openxmlformats.org/drawingml/2006/picture">
+                <pic:pic xmlns:pic="http://schemas.openxmlformats.org/drawingml/2006/picture">
+                  <pic:nvPicPr>
+                    <pic:cNvPr id="0" name=""/>
+                    <pic:cNvPicPr/>
+                  </pic:nvPicPr>
+                  <pic:blipFill>
+                    <a:blip r:embed="rId34"/>
+                    <a:stretch>
+                      <a:fillRect/>
+                    </a:stretch>
+                  </pic:blipFill>
+                  <pic:spPr>
+                    <a:xfrm>
+                      <a:off x="0" y="0"/>
+                      <a:ext cx="4604254" cy="2615963"/>
+                    </a:xfrm>
+                    <a:prstGeom prst="rect">
+                      <a:avLst/>
+                    </a:prstGeom>
+                  </pic:spPr>
+                </pic:pic>
+              </a:graphicData>
+            </a:graphic>
+          </wp:inline>
+        </w:drawing>
+      </w:r>
+    </w:p>
+    <w:p>
+      <w:pPr>
+        <w:pStyle w:val="ListParagraph"/>
+        <w:keepLines/>
+        <w:numPr>
+          <w:ilvl w:val="0"/>
+          <w:numId w:val="3"/>
+        </w:numPr>
+        <w:spacing w:after="160" w:line="259" w:lineRule="auto"/>
+      </w:pPr>
+      <w:r>
+        <w:lastRenderedPageBreak/>
+        <w:t xml:space="preserve">Next try using the SVD Assist functionality. The first thing to do is to determine the number of super parameters to use. Select </w:t>
+      </w:r>
+      <w:r>
+        <w:t>“</w:t>
+      </w:r>
+      <w:proofErr w:type="spellStart"/>
+      <w:r>
+        <w:t>File|Export|PEST|Calculate</w:t>
+      </w:r>
+      <w:proofErr w:type="spellEnd"/>
+      <w:r>
+        <w:t xml:space="preserve"> Number of Super-Parameters”. In the </w:t>
+      </w:r>
+      <w:proofErr w:type="spellStart"/>
+      <w:r>
+        <w:t>SupCalc</w:t>
+      </w:r>
+      <w:proofErr w:type="spellEnd"/>
+      <w:r>
+        <w:t xml:space="preserve"> Options dialog box, set the expected value of the measurement objective function to 0.1 and click the OK button.</w:t>
+      </w:r>
+      <w:r>
+        <w:br/>
+      </w:r>
+      <w:r>
+        <w:rPr>
+          <w:noProof/>
+        </w:rPr>
+        <w:drawing>
+          <wp:inline distT="0" distB="0" distL="0" distR="0" wp14:anchorId="2A96006D" wp14:editId="579B17D5">
+            <wp:extent cx="4047619" cy="3038095"/>
+            <wp:effectExtent l="0" t="0" r="0" b="0"/>
+            <wp:docPr id="22" name="Picture 22"/>
+            <wp:cNvGraphicFramePr>
+              <a:graphicFrameLocks xmlns:a="http://schemas.openxmlformats.org/drawingml/2006/main" noChangeAspect="1"/>
+            </wp:cNvGraphicFramePr>
+            <a:graphic xmlns:a="http://schemas.openxmlformats.org/drawingml/2006/main">
+              <a:graphicData uri="http://schemas.openxmlformats.org/drawingml/2006/picture">
+                <pic:pic xmlns:pic="http://schemas.openxmlformats.org/drawingml/2006/picture">
+                  <pic:nvPicPr>
+                    <pic:cNvPr id="0" name=""/>
+                    <pic:cNvPicPr/>
+                  </pic:nvPicPr>
+                  <pic:blipFill>
+                    <a:blip r:embed="rId35"/>
+                    <a:stretch>
+                      <a:fillRect/>
+                    </a:stretch>
+                  </pic:blipFill>
+                  <pic:spPr>
+                    <a:xfrm>
+                      <a:off x="0" y="0"/>
+                      <a:ext cx="4047619" cy="3038095"/>
+                    </a:xfrm>
+                    <a:prstGeom prst="rect">
+                      <a:avLst/>
+                    </a:prstGeom>
+                  </pic:spPr>
+                </pic:pic>
+              </a:graphicData>
+            </a:graphic>
+          </wp:inline>
+        </w:drawing>
+      </w:r>
+    </w:p>
+    <w:p>
+      <w:pPr>
+        <w:pStyle w:val="ListParagraph"/>
+        <w:keepLines/>
+        <w:numPr>
+          <w:ilvl w:val="0"/>
+          <w:numId w:val="3"/>
+        </w:numPr>
+        <w:spacing w:after="160" w:line="259" w:lineRule="auto"/>
+      </w:pPr>
+      <w:r>
+        <w:t xml:space="preserve">After first running PEST with </w:t>
+      </w:r>
+      <w:r>
+        <w:t>NOPTMAX</w:t>
+      </w:r>
+      <w:r>
+        <w:t xml:space="preserve"> set to -2, SUPCALC will be run. The minimum and maximum number of super parameters to use will be displayed</w:t>
+      </w:r>
+      <w:r>
+        <w:rPr>
+          <w:noProof/>
+        </w:rPr>
+        <w:t>.</w:t>
+      </w:r>
+      <w:r>
+        <w:rPr>
+          <w:noProof/>
+        </w:rPr>
+        <w:br/>
+      </w:r>
+      <w:r>
+        <w:rPr>
+          <w:noProof/>
+        </w:rPr>
+        <w:drawing>
+          <wp:inline distT="0" distB="0" distL="0" distR="0" wp14:anchorId="27768EF5" wp14:editId="49BF7D91">
+            <wp:extent cx="4752381" cy="3161905"/>
+            <wp:effectExtent l="0" t="0" r="0" b="635"/>
+            <wp:docPr id="24" name="Picture 24"/>
+            <wp:cNvGraphicFramePr>
+              <a:graphicFrameLocks xmlns:a="http://schemas.openxmlformats.org/drawingml/2006/main" noChangeAspect="1"/>
+            </wp:cNvGraphicFramePr>
+            <a:graphic xmlns:a="http://schemas.openxmlformats.org/drawingml/2006/main">
+              <a:graphicData uri="http://schemas.openxmlformats.org/drawingml/2006/picture">
+                <pic:pic xmlns:pic="http://schemas.openxmlformats.org/drawingml/2006/picture">
+                  <pic:nvPicPr>
+                    <pic:cNvPr id="0" name=""/>
+                    <pic:cNvPicPr/>
+                  </pic:nvPicPr>
+                  <pic:blipFill>
+                    <a:blip r:embed="rId36"/>
+                    <a:stretch>
+                      <a:fillRect/>
+                    </a:stretch>
+                  </pic:blipFill>
+                  <pic:spPr>
+                    <a:xfrm>
+                      <a:off x="0" y="0"/>
+                      <a:ext cx="4752381" cy="3161905"/>
+                    </a:xfrm>
+                    <a:prstGeom prst="rect">
+                      <a:avLst/>
+                    </a:prstGeom>
+                  </pic:spPr>
+                </pic:pic>
+              </a:graphicData>
+            </a:graphic>
+          </wp:inline>
+        </w:drawing>
+      </w:r>
+    </w:p>
+    <w:p>
+      <w:pPr>
+        <w:pStyle w:val="ListParagraph"/>
+        <w:keepLines/>
+        <w:numPr>
+          <w:ilvl w:val="0"/>
+          <w:numId w:val="3"/>
+        </w:numPr>
+        <w:spacing w:after="160" w:line="259" w:lineRule="auto"/>
+      </w:pPr>
+      <w:r>
+        <w:rPr>
+          <w:noProof/>
+        </w:rPr>
+        <w:lastRenderedPageBreak/>
+        <w:t>Next select “File|Export|PEST|</w:t>
+      </w:r>
+      <w:r>
+        <w:rPr>
+          <w:noProof/>
+        </w:rPr>
+        <w:t>Modify PEST Control File with SVDAPREP</w:t>
+      </w:r>
+      <w:r>
+        <w:rPr>
+          <w:noProof/>
+        </w:rPr>
+        <w:t>.” Enter your selected number of super-parameters and click OK.</w:t>
+      </w:r>
+      <w:r>
+        <w:rPr>
+          <w:noProof/>
+        </w:rPr>
+        <w:br/>
+      </w:r>
+      <w:r>
+        <w:rPr>
+          <w:noProof/>
+        </w:rPr>
+        <w:drawing>
+          <wp:inline distT="0" distB="0" distL="0" distR="0" wp14:anchorId="6E45FCFA" wp14:editId="0E070559">
+            <wp:extent cx="4000000" cy="3314286"/>
+            <wp:effectExtent l="0" t="0" r="635" b="635"/>
+            <wp:docPr id="25" name="Picture 25"/>
+            <wp:cNvGraphicFramePr>
+              <a:graphicFrameLocks xmlns:a="http://schemas.openxmlformats.org/drawingml/2006/main" noChangeAspect="1"/>
+            </wp:cNvGraphicFramePr>
+            <a:graphic xmlns:a="http://schemas.openxmlformats.org/drawingml/2006/main">
+              <a:graphicData uri="http://schemas.openxmlformats.org/drawingml/2006/picture">
+                <pic:pic xmlns:pic="http://schemas.openxmlformats.org/drawingml/2006/picture">
+                  <pic:nvPicPr>
+                    <pic:cNvPr id="0" name=""/>
+                    <pic:cNvPicPr/>
+                  </pic:nvPicPr>
+                  <pic:blipFill>
+                    <a:blip r:embed="rId37"/>
+                    <a:stretch>
+                      <a:fillRect/>
+                    </a:stretch>
+                  </pic:blipFill>
+                  <pic:spPr>
+                    <a:xfrm>
+                      <a:off x="0" y="0"/>
+                      <a:ext cx="4000000" cy="3314286"/>
+                    </a:xfrm>
+                    <a:prstGeom prst="rect">
+                      <a:avLst/>
+                    </a:prstGeom>
+                  </pic:spPr>
+                </pic:pic>
+              </a:graphicData>
+            </a:graphic>
+          </wp:inline>
+        </w:drawing>
+      </w:r>
+    </w:p>
+    <w:p>
+      <w:pPr>
+        <w:pStyle w:val="ListParagraph"/>
+        <w:keepLines/>
+        <w:numPr>
+          <w:ilvl w:val="0"/>
+          <w:numId w:val="3"/>
+        </w:numPr>
+        <w:spacing w:after="160" w:line="259" w:lineRule="auto"/>
+      </w:pPr>
+      <w:r>
+        <w:rPr>
+          <w:noProof/>
+        </w:rPr>
+        <w:t>When the SVD Assist capability is used, PEST can not make a final run with the best parameter values. Instead, PARREP can be used to substitute the best parameter values and then run the model once. Select “File|Export|PEST|Replace Parameters in PEST Control File”</w:t>
+      </w:r>
+      <w:r>
+        <w:rPr>
+          <w:noProof/>
+        </w:rPr>
+        <w:t xml:space="preserve"> and select the .bpa file. After running PARREP and and running the model, the hydraulic condutivities can be imported. The distribution of values will depend on the number of super parameters selected in the previous step.</w:t>
+      </w:r>
+      <w:r>
+        <w:rPr>
+          <w:noProof/>
+        </w:rPr>
+        <w:br/>
+      </w:r>
+      <w:r>
+        <w:rPr>
+          <w:noProof/>
+        </w:rPr>
+        <w:drawing>
+          <wp:inline distT="0" distB="0" distL="0" distR="0" wp14:anchorId="7D4F6C48" wp14:editId="1212966B">
+            <wp:extent cx="4619625" cy="2624697"/>
+            <wp:effectExtent l="0" t="0" r="0" b="4445"/>
+            <wp:docPr id="28" name="Picture 28"/>
+            <wp:cNvGraphicFramePr>
+              <a:graphicFrameLocks xmlns:a="http://schemas.openxmlformats.org/drawingml/2006/main" noChangeAspect="1"/>
+            </wp:cNvGraphicFramePr>
+            <a:graphic xmlns:a="http://schemas.openxmlformats.org/drawingml/2006/main">
+              <a:graphicData uri="http://schemas.openxmlformats.org/drawingml/2006/picture">
+                <pic:pic xmlns:pic="http://schemas.openxmlformats.org/drawingml/2006/picture">
+                  <pic:nvPicPr>
+                    <pic:cNvPr id="0" name=""/>
+                    <pic:cNvPicPr/>
+                  </pic:nvPicPr>
+                  <pic:blipFill>
+                    <a:blip r:embed="rId38"/>
+                    <a:stretch>
+                      <a:fillRect/>
+                    </a:stretch>
+                  </pic:blipFill>
+                  <pic:spPr>
+                    <a:xfrm>
+                      <a:off x="0" y="0"/>
+                      <a:ext cx="4623320" cy="2626796"/>
+                    </a:xfrm>
+                    <a:prstGeom prst="rect">
+                      <a:avLst/>
+                    </a:prstGeom>
+                  </pic:spPr>
+                </pic:pic>
+              </a:graphicData>
+            </a:graphic>
+          </wp:inline>
+        </w:drawing>
+      </w:r>
+    </w:p>
+    <w:p>
+      <w:pPr>
+        <w:pStyle w:val="Heading1"/>
+      </w:pPr>
+      <w:r>
+        <w:lastRenderedPageBreak/>
+        <w:t>Known Issues</w:t>
+      </w:r>
+    </w:p>
+    <w:p>
+      <w:r>
+        <w:t>There are several issues that are yet to be resolved. Here are the most prominent ones of which you should be aware.</w:t>
+      </w:r>
+    </w:p>
+    <w:p>
+      <w:pPr>
+        <w:pStyle w:val="Heading2"/>
+      </w:pPr>
+      <w:proofErr w:type="gramStart"/>
+      <w:r>
+        <w:t>Linked Data Sets and Anisotropy.</w:t>
+      </w:r>
+      <w:proofErr w:type="gramEnd"/>
+    </w:p>
+    <w:p>
+      <w:r>
+        <w:t xml:space="preserve">In ModelMuse, there are a number of data sets whose default formulas link them with other data sets. The most prominent of these are </w:t>
+      </w:r>
+      <w:proofErr w:type="spellStart"/>
+      <w:r>
+        <w:t>Kx</w:t>
+      </w:r>
+      <w:proofErr w:type="spellEnd"/>
+      <w:r>
+        <w:t xml:space="preserve">, </w:t>
+      </w:r>
+      <w:proofErr w:type="spellStart"/>
+      <w:proofErr w:type="gramStart"/>
+      <w:r>
+        <w:t>Ky</w:t>
+      </w:r>
+      <w:proofErr w:type="spellEnd"/>
+      <w:proofErr w:type="gramEnd"/>
+      <w:r>
+        <w:t xml:space="preserve">, and </w:t>
+      </w:r>
+      <w:proofErr w:type="spellStart"/>
+      <w:r>
+        <w:t>Kz</w:t>
+      </w:r>
+      <w:proofErr w:type="spellEnd"/>
+      <w:r>
+        <w:t xml:space="preserve">. The default formulas for </w:t>
+      </w:r>
+      <w:proofErr w:type="spellStart"/>
+      <w:proofErr w:type="gramStart"/>
+      <w:r>
+        <w:t>Ky</w:t>
+      </w:r>
+      <w:proofErr w:type="spellEnd"/>
+      <w:proofErr w:type="gramEnd"/>
+      <w:r>
+        <w:t xml:space="preserve"> is </w:t>
+      </w:r>
+      <w:proofErr w:type="spellStart"/>
+      <w:r>
+        <w:t>Kx</w:t>
+      </w:r>
+      <w:proofErr w:type="spellEnd"/>
+      <w:r>
+        <w:t xml:space="preserve"> and the default formula for </w:t>
+      </w:r>
+      <w:proofErr w:type="spellStart"/>
+      <w:r>
+        <w:t>Kz</w:t>
+      </w:r>
+      <w:proofErr w:type="spellEnd"/>
+      <w:r>
+        <w:t xml:space="preserve"> is </w:t>
+      </w:r>
+      <w:proofErr w:type="spellStart"/>
+      <w:r>
+        <w:t>Kx</w:t>
+      </w:r>
+      <w:proofErr w:type="spellEnd"/>
+      <w:r>
+        <w:t xml:space="preserve">/10. Now consider the case where you want </w:t>
+      </w:r>
+      <w:proofErr w:type="spellStart"/>
+      <w:proofErr w:type="gramStart"/>
+      <w:r>
+        <w:t>Ky</w:t>
+      </w:r>
+      <w:proofErr w:type="spellEnd"/>
+      <w:proofErr w:type="gramEnd"/>
+      <w:r>
+        <w:t xml:space="preserve"> to have the same value as </w:t>
+      </w:r>
+      <w:proofErr w:type="spellStart"/>
+      <w:r>
+        <w:t>Kx</w:t>
+      </w:r>
+      <w:proofErr w:type="spellEnd"/>
+      <w:r>
+        <w:t xml:space="preserve"> but you also want to calibrate </w:t>
+      </w:r>
+      <w:proofErr w:type="spellStart"/>
+      <w:r>
+        <w:t>Kx</w:t>
+      </w:r>
+      <w:proofErr w:type="spellEnd"/>
+      <w:r>
+        <w:t xml:space="preserve">. One option would be to define one or more parameters for </w:t>
+      </w:r>
+      <w:proofErr w:type="spellStart"/>
+      <w:r>
+        <w:t>Kx</w:t>
+      </w:r>
+      <w:proofErr w:type="spellEnd"/>
+      <w:r>
+        <w:t xml:space="preserve"> but do nothing with Ky. PEST will then modify </w:t>
+      </w:r>
+      <w:proofErr w:type="spellStart"/>
+      <w:r>
+        <w:t>Kx</w:t>
+      </w:r>
+      <w:proofErr w:type="spellEnd"/>
+      <w:r>
+        <w:t xml:space="preserve"> but the value of </w:t>
+      </w:r>
+      <w:proofErr w:type="spellStart"/>
+      <w:proofErr w:type="gramStart"/>
+      <w:r>
+        <w:t>Ky</w:t>
+      </w:r>
+      <w:proofErr w:type="spellEnd"/>
+      <w:proofErr w:type="gramEnd"/>
+      <w:r>
+        <w:t xml:space="preserve"> was set by ModelMuse and doesn’t instruct PEST to modify it so nothing happens to </w:t>
+      </w:r>
+      <w:proofErr w:type="spellStart"/>
+      <w:r>
+        <w:t>Ky</w:t>
+      </w:r>
+      <w:proofErr w:type="spellEnd"/>
+      <w:r>
+        <w:t xml:space="preserve"> so you don’t achieve your goal of having </w:t>
+      </w:r>
+      <w:proofErr w:type="spellStart"/>
+      <w:r>
+        <w:t>Ky</w:t>
+      </w:r>
+      <w:proofErr w:type="spellEnd"/>
+      <w:r>
+        <w:t xml:space="preserve"> be the same as </w:t>
+      </w:r>
+      <w:proofErr w:type="spellStart"/>
+      <w:r>
+        <w:t>Kx</w:t>
+      </w:r>
+      <w:proofErr w:type="spellEnd"/>
+      <w:r>
+        <w:t xml:space="preserve">. Another option would be to have both </w:t>
+      </w:r>
+      <w:proofErr w:type="spellStart"/>
+      <w:r>
+        <w:t>Kx</w:t>
+      </w:r>
+      <w:proofErr w:type="spellEnd"/>
+      <w:r>
+        <w:t xml:space="preserve"> and </w:t>
+      </w:r>
+      <w:proofErr w:type="spellStart"/>
+      <w:proofErr w:type="gramStart"/>
+      <w:r>
+        <w:t>Ky</w:t>
+      </w:r>
+      <w:proofErr w:type="spellEnd"/>
+      <w:proofErr w:type="gramEnd"/>
+      <w:r>
+        <w:t xml:space="preserve"> be estimated and to use the same parameters for both and in the same locations. This doesn’t work either so long as the formula for </w:t>
+      </w:r>
+      <w:proofErr w:type="spellStart"/>
+      <w:proofErr w:type="gramStart"/>
+      <w:r>
+        <w:t>Ky</w:t>
+      </w:r>
+      <w:proofErr w:type="spellEnd"/>
+      <w:proofErr w:type="gramEnd"/>
+      <w:r>
+        <w:t xml:space="preserve"> is set to </w:t>
+      </w:r>
+      <w:proofErr w:type="spellStart"/>
+      <w:r>
+        <w:t>Kx</w:t>
+      </w:r>
+      <w:proofErr w:type="spellEnd"/>
+      <w:r>
+        <w:t xml:space="preserve">. Suppose the parameter value was 1E-4 m/s. </w:t>
+      </w:r>
+      <w:proofErr w:type="spellStart"/>
+      <w:r>
+        <w:t>Kx</w:t>
+      </w:r>
+      <w:proofErr w:type="spellEnd"/>
+      <w:r>
+        <w:t xml:space="preserve"> then gets a value of 1E-4 times whatever value was assigned to </w:t>
+      </w:r>
+      <w:proofErr w:type="spellStart"/>
+      <w:r>
+        <w:t>Kx</w:t>
+      </w:r>
+      <w:proofErr w:type="spellEnd"/>
+      <w:r>
+        <w:t xml:space="preserve"> by the default formula or objects. Let’s assume that the default formula for </w:t>
+      </w:r>
+      <w:proofErr w:type="spellStart"/>
+      <w:r>
+        <w:t>Kx</w:t>
+      </w:r>
+      <w:proofErr w:type="spellEnd"/>
+      <w:r>
+        <w:t xml:space="preserve"> is 1 so the final value for </w:t>
+      </w:r>
+      <w:proofErr w:type="spellStart"/>
+      <w:r>
+        <w:t>Kx</w:t>
+      </w:r>
+      <w:proofErr w:type="spellEnd"/>
+      <w:r>
+        <w:t xml:space="preserve"> is 1E-4. The value of </w:t>
+      </w:r>
+      <w:proofErr w:type="spellStart"/>
+      <w:proofErr w:type="gramStart"/>
+      <w:r>
+        <w:t>Ky</w:t>
+      </w:r>
+      <w:proofErr w:type="spellEnd"/>
+      <w:proofErr w:type="gramEnd"/>
+      <w:r>
+        <w:t xml:space="preserve"> set by the default formula is 1E-4. This is multiplied by the parameter value to get a final value of 1E-8. That is very different from your goal of having </w:t>
+      </w:r>
+      <w:proofErr w:type="spellStart"/>
+      <w:r>
+        <w:t>Kx</w:t>
+      </w:r>
+      <w:proofErr w:type="spellEnd"/>
+      <w:r>
+        <w:t xml:space="preserve"> equal to </w:t>
+      </w:r>
+      <w:proofErr w:type="gramStart"/>
+      <w:r>
+        <w:t>Ky.</w:t>
+      </w:r>
+      <w:proofErr w:type="gramEnd"/>
+      <w:r>
+        <w:t xml:space="preserve"> </w:t>
+      </w:r>
+    </w:p>
+    <w:p>
+      <w:r>
+        <w:t xml:space="preserve">The best way to handle this to meet the goal is to specify horizontal anisotropy as the model input rather than specifying </w:t>
+      </w:r>
+      <w:proofErr w:type="spellStart"/>
+      <w:proofErr w:type="gramStart"/>
+      <w:r>
+        <w:t>Ky</w:t>
+      </w:r>
+      <w:proofErr w:type="spellEnd"/>
+      <w:proofErr w:type="gramEnd"/>
+      <w:r>
+        <w:t xml:space="preserve"> directly. In MODFLOW 6, this is done using an option in the NPF package. There is a similar option for vertical anisotropy. In MODFLOW-2005, horizontal anisotropy is part of the model input by default and you can also have vertical anisotropy be part of the model input.  You can also have horizontal anisotropy and vertical anisotropy parameters. The parameters are specified in the “</w:t>
+      </w:r>
+      <w:proofErr w:type="spellStart"/>
+      <w:r>
+        <w:t>Model|MODFLOW</w:t>
+      </w:r>
+      <w:proofErr w:type="spellEnd"/>
+      <w:r>
+        <w:t xml:space="preserve"> Packages and Programs” dialog box. The vertical anisotropy option is specified in the “</w:t>
+      </w:r>
+      <w:proofErr w:type="spellStart"/>
+      <w:r>
+        <w:t>Model|MODFLOW</w:t>
+      </w:r>
+      <w:proofErr w:type="spellEnd"/>
+      <w:r>
+        <w:t xml:space="preserve"> Layers” dialog box.</w:t>
+      </w:r>
+    </w:p>
+    <w:p>
+      <w:r>
+        <w:t xml:space="preserve">There are no similar options for SUTRA. Your best option is probably to use tied parameters for </w:t>
+      </w:r>
+      <w:proofErr w:type="spellStart"/>
+      <w:proofErr w:type="gramStart"/>
+      <w:r>
+        <w:t>Ky</w:t>
+      </w:r>
+      <w:proofErr w:type="spellEnd"/>
+      <w:proofErr w:type="gramEnd"/>
+      <w:r>
+        <w:t xml:space="preserve"> and </w:t>
+      </w:r>
+      <w:proofErr w:type="spellStart"/>
+      <w:r>
+        <w:t>Kz</w:t>
+      </w:r>
+      <w:proofErr w:type="spellEnd"/>
+      <w:r>
+        <w:t>. However, this isn’t supported right now if pilot points are used.</w:t>
+      </w:r>
+    </w:p>
+    <w:p>
+      <w:r>
+        <w:rPr>
+          <w:noProof/>
+        </w:rPr>
+        <w:drawing>
+          <wp:inline distT="0" distB="0" distL="0" distR="0" wp14:anchorId="04260052" wp14:editId="40E70403">
+            <wp:extent cx="3170484" cy="2381250"/>
+            <wp:effectExtent l="0" t="0" r="0" b="0"/>
+            <wp:docPr id="31" name="Picture 31"/>
+            <wp:cNvGraphicFramePr>
+              <a:graphicFrameLocks xmlns:a="http://schemas.openxmlformats.org/drawingml/2006/main" noChangeAspect="1"/>
+            </wp:cNvGraphicFramePr>
+            <a:graphic xmlns:a="http://schemas.openxmlformats.org/drawingml/2006/main">
+              <a:graphicData uri="http://schemas.openxmlformats.org/drawingml/2006/picture">
+                <pic:pic xmlns:pic="http://schemas.openxmlformats.org/drawingml/2006/picture">
+                  <pic:nvPicPr>
+                    <pic:cNvPr id="1" name=""/>
+                    <pic:cNvPicPr/>
+                  </pic:nvPicPr>
+                  <pic:blipFill>
+                    <a:blip r:embed="rId39"/>
+                    <a:stretch>
+                      <a:fillRect/>
+                    </a:stretch>
+                  </pic:blipFill>
+                  <pic:spPr>
+                    <a:xfrm>
+                      <a:off x="0" y="0"/>
+                      <a:ext cx="3187652" cy="2394144"/>
+                    </a:xfrm>
+                    <a:prstGeom prst="rect">
+                      <a:avLst/>
+                    </a:prstGeom>
+                  </pic:spPr>
+                </pic:pic>
+              </a:graphicData>
+            </a:graphic>
+          </wp:inline>
+        </w:drawing>
+      </w:r>
+    </w:p>
+    <w:p>
+      <w:r>
+        <w:rPr>
+          <w:noProof/>
+        </w:rPr>
+        <w:lastRenderedPageBreak/>
+        <w:drawing>
+          <wp:inline distT="0" distB="0" distL="0" distR="0" wp14:anchorId="7991AE1B" wp14:editId="64D132A6">
+            <wp:extent cx="2971800" cy="2232025"/>
+            <wp:effectExtent l="0" t="0" r="0" b="0"/>
+            <wp:docPr id="40" name="Picture 40"/>
+            <wp:cNvGraphicFramePr>
+              <a:graphicFrameLocks xmlns:a="http://schemas.openxmlformats.org/drawingml/2006/main" noChangeAspect="1"/>
+            </wp:cNvGraphicFramePr>
+            <a:graphic xmlns:a="http://schemas.openxmlformats.org/drawingml/2006/main">
+              <a:graphicData uri="http://schemas.openxmlformats.org/drawingml/2006/picture">
+                <pic:pic xmlns:pic="http://schemas.openxmlformats.org/drawingml/2006/picture">
+                  <pic:nvPicPr>
+                    <pic:cNvPr id="1" name=""/>
+                    <pic:cNvPicPr/>
+                  </pic:nvPicPr>
+                  <pic:blipFill>
+                    <a:blip r:embed="rId40"/>
+                    <a:stretch>
+                      <a:fillRect/>
+                    </a:stretch>
+                  </pic:blipFill>
+                  <pic:spPr>
+                    <a:xfrm>
+                      <a:off x="0" y="0"/>
+                      <a:ext cx="2999429" cy="2252776"/>
+                    </a:xfrm>
+                    <a:prstGeom prst="rect">
+                      <a:avLst/>
+                    </a:prstGeom>
+                  </pic:spPr>
+                </pic:pic>
+              </a:graphicData>
+            </a:graphic>
+          </wp:inline>
+        </w:drawing>
+      </w:r>
+      <w:r>
+        <w:rPr>
+          <w:noProof/>
+        </w:rPr>
+        <w:t xml:space="preserve"> </w:t>
+      </w:r>
+      <w:r>
+        <w:rPr>
+          <w:noProof/>
+        </w:rPr>
+        <w:t xml:space="preserve">  </w:t>
+      </w:r>
+      <w:r>
+        <w:rPr>
+          <w:noProof/>
+        </w:rPr>
+        <w:drawing>
+          <wp:inline distT="0" distB="0" distL="0" distR="0" wp14:anchorId="4890F946" wp14:editId="7CB7CCA4">
+            <wp:extent cx="2549760" cy="2235835"/>
+            <wp:effectExtent l="0" t="0" r="3175" b="0"/>
+            <wp:docPr id="41" name="Picture 41"/>
+            <wp:cNvGraphicFramePr>
+              <a:graphicFrameLocks xmlns:a="http://schemas.openxmlformats.org/drawingml/2006/main" noChangeAspect="1"/>
+            </wp:cNvGraphicFramePr>
+            <a:graphic xmlns:a="http://schemas.openxmlformats.org/drawingml/2006/main">
+              <a:graphicData uri="http://schemas.openxmlformats.org/drawingml/2006/picture">
+                <pic:pic xmlns:pic="http://schemas.openxmlformats.org/drawingml/2006/picture">
+                  <pic:nvPicPr>
+                    <pic:cNvPr id="1" name=""/>
+                    <pic:cNvPicPr/>
+                  </pic:nvPicPr>
+                  <pic:blipFill>
+                    <a:blip r:embed="rId41"/>
+                    <a:stretch>
+                      <a:fillRect/>
+                    </a:stretch>
+                  </pic:blipFill>
+                  <pic:spPr>
+                    <a:xfrm>
+                      <a:off x="0" y="0"/>
+                      <a:ext cx="2595300" cy="2275768"/>
+                    </a:xfrm>
+                    <a:prstGeom prst="rect">
+                      <a:avLst/>
+                    </a:prstGeom>
+                  </pic:spPr>
+                </pic:pic>
+              </a:graphicData>
+            </a:graphic>
+          </wp:inline>
+        </w:drawing>
+      </w:r>
+    </w:p>
+    <w:p>
+      <w:pPr>
+        <w:pStyle w:val="Heading2"/>
+      </w:pPr>
+      <w:proofErr w:type="gramStart"/>
+      <w:r>
+        <w:t>Tied Parameters and Pilot Points.</w:t>
+      </w:r>
+      <w:proofErr w:type="gramEnd"/>
+    </w:p>
+    <w:p>
+      <w:r>
+        <w:t>At present, if Pilot Points is selected for a parameter in the “</w:t>
+      </w:r>
+      <w:proofErr w:type="spellStart"/>
+      <w:r>
+        <w:t>Model|Manage</w:t>
+      </w:r>
+      <w:proofErr w:type="spellEnd"/>
+      <w:r>
+        <w:t xml:space="preserve"> Parameters” dialog box, the parameter is replaced by a series of pilot points. Therefore you </w:t>
+      </w:r>
+      <w:proofErr w:type="spellStart"/>
+      <w:r>
+        <w:t>can not</w:t>
+      </w:r>
+      <w:proofErr w:type="spellEnd"/>
+      <w:r>
+        <w:t xml:space="preserve"> have such a parameter involved in tied parameters either by being tied to another parameter or by having another parameter being tied to it. However, ModelMuse doesn’t prevent you from tying such parameters in either direction. There might be some way of handling this at least in some cases but, at present, ModelMuse will just create a defective PEST control file.</w:t>
+      </w:r>
+    </w:p>
+    <w:p>
+      <w:pPr>
+        <w:pStyle w:val="Heading2"/>
+      </w:pPr>
+      <w:r>
+        <w:t>SUTRA Boundary Condition Parameters</w:t>
+      </w:r>
+    </w:p>
+    <w:p>
+      <w:r>
+        <w:t>There isn’t yet a way a specifying boundary condition parameters for SUTRA.</w:t>
+      </w:r>
+    </w:p>
+    <w:p>
+      <w:pPr>
+        <w:pStyle w:val="Heading2"/>
+      </w:pPr>
+      <w:r>
+        <w:t>Pilot Points for Boundary Conditions</w:t>
+      </w:r>
+    </w:p>
+    <w:p>
+      <w:r>
+        <w:t>ModelMuse does not yet provide a way to utilize pilot points for boundary conditions.</w:t>
+      </w:r>
+    </w:p>
+    <w:p>
+      <w:pPr>
+        <w:pStyle w:val="Heading2"/>
+      </w:pPr>
+      <w:r>
+        <w:t>Bugs in SUTRA</w:t>
+      </w:r>
+    </w:p>
+    <w:p>
+      <w:r>
+        <w:t>There are some bugs in the released version of SUTRA that inhibit it from being used with PEST. Alden Provost has provided a fixed version of SUTRA but we are still awaiting the official release of a fixed version.</w:t>
+      </w:r>
+    </w:p>
     <w:sectPr>
       <w:pgSz w:w="12240" w:h="15840"/>
       <w:pgMar w:top="1440" w:right="1800" w:bottom="1440" w:left="1800" w:header="720" w:footer="720" w:gutter="0"/>
@@ -1068,6 +4076,92 @@
 <file path=word/numbering.xml><?xml version="1.0" encoding="utf-8"?>
 <w:numbering xmlns:wpc="http://schemas.microsoft.com/office/word/2010/wordprocessingCanvas" xmlns:mc="http://schemas.openxmlformats.org/markup-compatibility/2006" xmlns:o="urn:schemas-microsoft-com:office:office" xmlns:r="http://schemas.openxmlformats.org/officeDocument/2006/relationships" xmlns:m="http://schemas.openxmlformats.org/officeDocument/2006/math" xmlns:v="urn:schemas-microsoft-com:vml" xmlns:wp14="http://schemas.microsoft.com/office/word/2010/wordprocessingDrawing" xmlns:wp="http://schemas.openxmlformats.org/drawingml/2006/wordprocessingDrawing" xmlns:w10="urn:schemas-microsoft-com:office:word" xmlns:w="http://schemas.openxmlformats.org/wordprocessingml/2006/main" xmlns:w14="http://schemas.microsoft.com/office/word/2010/wordml" xmlns:wpg="http://schemas.microsoft.com/office/word/2010/wordprocessingGroup" xmlns:wpi="http://schemas.microsoft.com/office/word/2010/wordprocessingInk" xmlns:wne="http://schemas.microsoft.com/office/word/2006/wordml" xmlns:wps="http://schemas.microsoft.com/office/word/2010/wordprocessingShape" mc:Ignorable="w14 wp14">
   <w:abstractNum w:abstractNumId="0">
+    <w:nsid w:val="047072AA"/>
+    <w:multiLevelType w:val="hybridMultilevel"/>
+    <w:tmpl w:val="51966F28"/>
+    <w:lvl w:ilvl="0" w:tplc="0409000F">
+      <w:start w:val="1"/>
+      <w:numFmt w:val="decimal"/>
+      <w:lvlText w:val="%1."/>
+      <w:lvlJc w:val="left"/>
+      <w:pPr>
+        <w:ind w:left="720" w:hanging="360"/>
+      </w:pPr>
+    </w:lvl>
+    <w:lvl w:ilvl="1" w:tplc="04090019" w:tentative="1">
+      <w:start w:val="1"/>
+      <w:numFmt w:val="lowerLetter"/>
+      <w:lvlText w:val="%2."/>
+      <w:lvlJc w:val="left"/>
+      <w:pPr>
+        <w:ind w:left="1440" w:hanging="360"/>
+      </w:pPr>
+    </w:lvl>
+    <w:lvl w:ilvl="2" w:tplc="0409001B" w:tentative="1">
+      <w:start w:val="1"/>
+      <w:numFmt w:val="lowerRoman"/>
+      <w:lvlText w:val="%3."/>
+      <w:lvlJc w:val="right"/>
+      <w:pPr>
+        <w:ind w:left="2160" w:hanging="180"/>
+      </w:pPr>
+    </w:lvl>
+    <w:lvl w:ilvl="3" w:tplc="0409000F" w:tentative="1">
+      <w:start w:val="1"/>
+      <w:numFmt w:val="decimal"/>
+      <w:lvlText w:val="%4."/>
+      <w:lvlJc w:val="left"/>
+      <w:pPr>
+        <w:ind w:left="2880" w:hanging="360"/>
+      </w:pPr>
+    </w:lvl>
+    <w:lvl w:ilvl="4" w:tplc="04090019" w:tentative="1">
+      <w:start w:val="1"/>
+      <w:numFmt w:val="lowerLetter"/>
+      <w:lvlText w:val="%5."/>
+      <w:lvlJc w:val="left"/>
+      <w:pPr>
+        <w:ind w:left="3600" w:hanging="360"/>
+      </w:pPr>
+    </w:lvl>
+    <w:lvl w:ilvl="5" w:tplc="0409001B" w:tentative="1">
+      <w:start w:val="1"/>
+      <w:numFmt w:val="lowerRoman"/>
+      <w:lvlText w:val="%6."/>
+      <w:lvlJc w:val="right"/>
+      <w:pPr>
+        <w:ind w:left="4320" w:hanging="180"/>
+      </w:pPr>
+    </w:lvl>
+    <w:lvl w:ilvl="6" w:tplc="0409000F" w:tentative="1">
+      <w:start w:val="1"/>
+      <w:numFmt w:val="decimal"/>
+      <w:lvlText w:val="%7."/>
+      <w:lvlJc w:val="left"/>
+      <w:pPr>
+        <w:ind w:left="5040" w:hanging="360"/>
+      </w:pPr>
+    </w:lvl>
+    <w:lvl w:ilvl="7" w:tplc="04090019" w:tentative="1">
+      <w:start w:val="1"/>
+      <w:numFmt w:val="lowerLetter"/>
+      <w:lvlText w:val="%8."/>
+      <w:lvlJc w:val="left"/>
+      <w:pPr>
+        <w:ind w:left="5760" w:hanging="360"/>
+      </w:pPr>
+    </w:lvl>
+    <w:lvl w:ilvl="8" w:tplc="0409001B" w:tentative="1">
+      <w:start w:val="1"/>
+      <w:numFmt w:val="lowerRoman"/>
+      <w:lvlText w:val="%9."/>
+      <w:lvlJc w:val="right"/>
+      <w:pPr>
+        <w:ind w:left="6480" w:hanging="180"/>
+      </w:pPr>
+    </w:lvl>
+  </w:abstractNum>
+  <w:abstractNum w:abstractNumId="1">
     <w:nsid w:val="70912DE7"/>
     <w:multiLevelType w:val="hybridMultilevel"/>
     <w:tmpl w:val="724EAF70"/>
@@ -1180,7 +4274,126 @@
       </w:rPr>
     </w:lvl>
   </w:abstractNum>
+  <w:abstractNum w:abstractNumId="2">
+    <w:nsid w:val="79EF13B0"/>
+    <w:multiLevelType w:val="hybridMultilevel"/>
+    <w:tmpl w:val="1038AF8E"/>
+    <w:lvl w:ilvl="0" w:tplc="04090001">
+      <w:start w:val="1"/>
+      <w:numFmt w:val="bullet"/>
+      <w:lvlText w:val=""/>
+      <w:lvlJc w:val="left"/>
+      <w:pPr>
+        <w:ind w:left="720" w:hanging="360"/>
+      </w:pPr>
+      <w:rPr>
+        <w:rFonts w:ascii="Symbol" w:hAnsi="Symbol" w:hint="default"/>
+      </w:rPr>
+    </w:lvl>
+    <w:lvl w:ilvl="1" w:tplc="04090003" w:tentative="1">
+      <w:start w:val="1"/>
+      <w:numFmt w:val="bullet"/>
+      <w:lvlText w:val="o"/>
+      <w:lvlJc w:val="left"/>
+      <w:pPr>
+        <w:ind w:left="1440" w:hanging="360"/>
+      </w:pPr>
+      <w:rPr>
+        <w:rFonts w:ascii="Courier New" w:hAnsi="Courier New" w:cs="Courier New" w:hint="default"/>
+      </w:rPr>
+    </w:lvl>
+    <w:lvl w:ilvl="2" w:tplc="04090005" w:tentative="1">
+      <w:start w:val="1"/>
+      <w:numFmt w:val="bullet"/>
+      <w:lvlText w:val=""/>
+      <w:lvlJc w:val="left"/>
+      <w:pPr>
+        <w:ind w:left="2160" w:hanging="360"/>
+      </w:pPr>
+      <w:rPr>
+        <w:rFonts w:ascii="Wingdings" w:hAnsi="Wingdings" w:hint="default"/>
+      </w:rPr>
+    </w:lvl>
+    <w:lvl w:ilvl="3" w:tplc="04090001" w:tentative="1">
+      <w:start w:val="1"/>
+      <w:numFmt w:val="bullet"/>
+      <w:lvlText w:val=""/>
+      <w:lvlJc w:val="left"/>
+      <w:pPr>
+        <w:ind w:left="2880" w:hanging="360"/>
+      </w:pPr>
+      <w:rPr>
+        <w:rFonts w:ascii="Symbol" w:hAnsi="Symbol" w:hint="default"/>
+      </w:rPr>
+    </w:lvl>
+    <w:lvl w:ilvl="4" w:tplc="04090003" w:tentative="1">
+      <w:start w:val="1"/>
+      <w:numFmt w:val="bullet"/>
+      <w:lvlText w:val="o"/>
+      <w:lvlJc w:val="left"/>
+      <w:pPr>
+        <w:ind w:left="3600" w:hanging="360"/>
+      </w:pPr>
+      <w:rPr>
+        <w:rFonts w:ascii="Courier New" w:hAnsi="Courier New" w:cs="Courier New" w:hint="default"/>
+      </w:rPr>
+    </w:lvl>
+    <w:lvl w:ilvl="5" w:tplc="04090005" w:tentative="1">
+      <w:start w:val="1"/>
+      <w:numFmt w:val="bullet"/>
+      <w:lvlText w:val=""/>
+      <w:lvlJc w:val="left"/>
+      <w:pPr>
+        <w:ind w:left="4320" w:hanging="360"/>
+      </w:pPr>
+      <w:rPr>
+        <w:rFonts w:ascii="Wingdings" w:hAnsi="Wingdings" w:hint="default"/>
+      </w:rPr>
+    </w:lvl>
+    <w:lvl w:ilvl="6" w:tplc="04090001" w:tentative="1">
+      <w:start w:val="1"/>
+      <w:numFmt w:val="bullet"/>
+      <w:lvlText w:val=""/>
+      <w:lvlJc w:val="left"/>
+      <w:pPr>
+        <w:ind w:left="5040" w:hanging="360"/>
+      </w:pPr>
+      <w:rPr>
+        <w:rFonts w:ascii="Symbol" w:hAnsi="Symbol" w:hint="default"/>
+      </w:rPr>
+    </w:lvl>
+    <w:lvl w:ilvl="7" w:tplc="04090003" w:tentative="1">
+      <w:start w:val="1"/>
+      <w:numFmt w:val="bullet"/>
+      <w:lvlText w:val="o"/>
+      <w:lvlJc w:val="left"/>
+      <w:pPr>
+        <w:ind w:left="5760" w:hanging="360"/>
+      </w:pPr>
+      <w:rPr>
+        <w:rFonts w:ascii="Courier New" w:hAnsi="Courier New" w:cs="Courier New" w:hint="default"/>
+      </w:rPr>
+    </w:lvl>
+    <w:lvl w:ilvl="8" w:tplc="04090005" w:tentative="1">
+      <w:start w:val="1"/>
+      <w:numFmt w:val="bullet"/>
+      <w:lvlText w:val=""/>
+      <w:lvlJc w:val="left"/>
+      <w:pPr>
+        <w:ind w:left="6480" w:hanging="360"/>
+      </w:pPr>
+      <w:rPr>
+        <w:rFonts w:ascii="Wingdings" w:hAnsi="Wingdings" w:hint="default"/>
+      </w:rPr>
+    </w:lvl>
+  </w:abstractNum>
   <w:num w:numId="1">
+    <w:abstractNumId w:val="1"/>
+  </w:num>
+  <w:num w:numId="2">
+    <w:abstractNumId w:val="2"/>
+  </w:num>
+  <w:num w:numId="3">
     <w:abstractNumId w:val="0"/>
   </w:num>
 </w:numbering>
@@ -1382,7 +4595,6 @@
   <w:style w:type="character" w:default="1" w:styleId="DefaultParagraphFont">
     <w:name w:val="Default Paragraph Font"/>
     <w:uiPriority w:val="1"/>
-    <w:semiHidden/>
     <w:unhideWhenUsed/>
   </w:style>
   <w:style w:type="table" w:default="1" w:styleId="TableNormal">
@@ -1742,7 +4954,6 @@
   <w:style w:type="character" w:default="1" w:styleId="DefaultParagraphFont">
     <w:name w:val="Default Paragraph Font"/>
     <w:uiPriority w:val="1"/>
-    <w:semiHidden/>
     <w:unhideWhenUsed/>
   </w:style>
   <w:style w:type="table" w:default="1" w:styleId="TableNormal">

</xml_diff>